<commit_message>
References workflow: first stab
</commit_message>
<xml_diff>
--- a/Crossmodality_Toolkit.docx
+++ b/Crossmodality_Toolkit.docx
@@ -406,7 +406,46 @@
         <w:pStyle w:val="FirstParagraph"/>
       </w:pPr>
       <w:r>
-        <w:t xml:space="preserve">Humans are not unbiased perceivers of the world, taking in information from the environment and processing it in a vacuum. For example, most people associate high-pitched sounds with small, fast moving objects that are located high in space. Similarly, despite 'maluma' not being a word in English, experimental participants generally agree that it is a better label for an unfamiliar curvy object than a jagged one. These types of biases have been documented since at least the late 19th century in the cognitive sciences literature (e.g. Kohler, 1929), and have an even longer pedigree in philosophy and the humanities (Plato ref). Because of their long history, these biases have gone by a number of names (phonetic symbolism: Sapir, 1929; sound symbolism: REF; metaphorical mappings: Evans &amp; Treisman, 2010) depending on the field of study and particular interests of the researcher in question. Recently, however, the term</w:t>
+        <w:t xml:space="preserve">Humans are not unbiased perceivers of the world, taking in information from the environment and processing it in a vacuum. For example, most people associate high-pitched sounds with small, fast moving objects that are located high in space</w:t>
+      </w:r>
+      <w:r>
+        <w:t xml:space="preserve"> </w:t>
+      </w:r>
+      <w:r>
+        <w:t xml:space="preserve">(Ohala 1994)</w:t>
+      </w:r>
+      <w:r>
+        <w:t xml:space="preserve">. Similarly, despite 'maluma' not being a word in English, experimental participants generally agree that it is a better label for an unfamiliar curvy object than a jagged one</w:t>
+      </w:r>
+      <w:r>
+        <w:t xml:space="preserve"> </w:t>
+      </w:r>
+      <w:r>
+        <w:t xml:space="preserve">(Köhler 1947)</w:t>
+      </w:r>
+      <w:r>
+        <w:t xml:space="preserve">. These types of biases have been documented since at least the late 19th century in the cognitive sciences literature</w:t>
+      </w:r>
+      <w:r>
+        <w:t xml:space="preserve"> </w:t>
+      </w:r>
+      <w:r>
+        <w:t xml:space="preserve">(e.g., Köhler 1929)</w:t>
+      </w:r>
+      <w:r>
+        <w:t xml:space="preserve"> </w:t>
+      </w:r>
+      <w:r>
+        <w:t xml:space="preserve">(e.g. Kohler, 1929), and have an even longer pedigree in philosophy and the humanities (Plato ref). Because of their long history, these biases have gone by a number of names (phonetic symbolism:</w:t>
+      </w:r>
+      <w:r>
+        <w:t xml:space="preserve"> </w:t>
+      </w:r>
+      <w:r>
+        <w:t xml:space="preserve">(Sapir 1929)</w:t>
+      </w:r>
+      <w:r>
+        <w:t xml:space="preserve">; sound symbolism: REF; metaphorical mappings: Evans &amp; Treisman, 2010) depending on the field of study and particular interests of the researcher in question. Recently, however, the term</w:t>
       </w:r>
       <w:r>
         <w:t xml:space="preserve"> </w:t>
@@ -421,7 +460,40 @@
         <w:t xml:space="preserve"> </w:t>
       </w:r>
       <w:r>
-        <w:t xml:space="preserve">has become most common (Parise, 2016; Spence, 2011), and researchers in various fields have suggested that these crossmodal correspondences are fundamental features of human cognition (Deroy &amp; Spence, 2016) that might have important downstream effects on the structure of languages or other cultural traditions (Cuskley thesis ref; Nielsen, 2017; other refs?).</w:t>
+        <w:t xml:space="preserve">has become most common</w:t>
+      </w:r>
+      <w:r>
+        <w:t xml:space="preserve"> </w:t>
+      </w:r>
+      <w:r>
+        <w:t xml:space="preserve">(Spence 2011; Parise 2016)</w:t>
+      </w:r>
+      <w:r>
+        <w:t xml:space="preserve">, and researchers in various fields have suggested that these crossmodal correspondences are fundamental features of human cognition</w:t>
+      </w:r>
+      <w:r>
+        <w:t xml:space="preserve"> </w:t>
+      </w:r>
+      <w:r>
+        <w:t xml:space="preserve">(Marks 1978; Deroy and Spence 2016)</w:t>
+      </w:r>
+      <w:r>
+        <w:t xml:space="preserve"> </w:t>
+      </w:r>
+      <w:r>
+        <w:t xml:space="preserve">that might have important downstream effects on the structure of languages or other cultural traditions</w:t>
+      </w:r>
+      <w:r>
+        <w:t xml:space="preserve"> </w:t>
+      </w:r>
+      <w:r>
+        <w:t xml:space="preserve">(Ohala 1983; Nuckolls 1999; Ramachandran and Hubbard 2001; Cuskley 2013)</w:t>
+      </w:r>
+      <w:r>
+        <w:t xml:space="preserve"> </w:t>
+      </w:r>
+      <w:r>
+        <w:t xml:space="preserve">(Nielsen, 2017; other refs?).</w:t>
       </w:r>
     </w:p>
     <w:p>
@@ -3016,7 +3088,303 @@
       <w:bookmarkStart w:id="115" w:name="references"/>
       <w:bookmarkEnd w:id="115"/>
       <w:r>
-        <w:t xml:space="preserve">References:</w:t>
+        <w:t xml:space="preserve">References</w:t>
+      </w:r>
+    </w:p>
+    <w:p>
+      <w:pPr>
+        <w:pStyle w:val="Bibliography"/>
+      </w:pPr>
+      <w:r>
+        <w:t xml:space="preserve">Cuskley, Christine. 2013. “Shared Cross-Modal Associations and the Emergence of the Lexicon.” PhD dissertation, Edinburgh: University of Edinburgh.</w:t>
+      </w:r>
+    </w:p>
+    <w:p>
+      <w:pPr>
+        <w:pStyle w:val="Bibliography"/>
+      </w:pPr>
+      <w:r>
+        <w:t xml:space="preserve">Deroy, Ophelia, and Charles Spence. 2016. “Crossmodal Correspondences: Four Challenges.”</w:t>
+      </w:r>
+      <w:r>
+        <w:t xml:space="preserve"> </w:t>
+      </w:r>
+      <w:r>
+        <w:rPr>
+          <w:i/>
+        </w:rPr>
+        <w:t xml:space="preserve">Multisensory Research</w:t>
+      </w:r>
+      <w:r>
+        <w:t xml:space="preserve"> </w:t>
+      </w:r>
+      <w:r>
+        <w:t xml:space="preserve">29 (1-3): 29–48. doi:</w:t>
+      </w:r>
+      <w:hyperlink r:id="rId116">
+        <w:r>
+          <w:rPr>
+            <w:rStyle w:val="Hyperlink"/>
+          </w:rPr>
+          <w:t xml:space="preserve">10.1163/22134808-00002488</w:t>
+        </w:r>
+      </w:hyperlink>
+      <w:r>
+        <w:t xml:space="preserve">.</w:t>
+      </w:r>
+    </w:p>
+    <w:p>
+      <w:pPr>
+        <w:pStyle w:val="Bibliography"/>
+      </w:pPr>
+      <w:r>
+        <w:t xml:space="preserve">Köhler, W. 1929.</w:t>
+      </w:r>
+      <w:r>
+        <w:t xml:space="preserve"> </w:t>
+      </w:r>
+      <w:r>
+        <w:rPr>
+          <w:i/>
+        </w:rPr>
+        <w:t xml:space="preserve">Gestalt Psychology</w:t>
+      </w:r>
+      <w:r>
+        <w:t xml:space="preserve">. New York: Liveright Publishing Corporation.</w:t>
+      </w:r>
+    </w:p>
+    <w:p>
+      <w:pPr>
+        <w:pStyle w:val="Bibliography"/>
+      </w:pPr>
+      <w:r>
+        <w:t xml:space="preserve">———. 1947.</w:t>
+      </w:r>
+      <w:r>
+        <w:t xml:space="preserve"> </w:t>
+      </w:r>
+      <w:r>
+        <w:rPr>
+          <w:i/>
+        </w:rPr>
+        <w:t xml:space="preserve">Gestalt Psychology</w:t>
+      </w:r>
+      <w:r>
+        <w:t xml:space="preserve">. 2nd ed. New York: Liveright Publishing.</w:t>
+      </w:r>
+    </w:p>
+    <w:p>
+      <w:pPr>
+        <w:pStyle w:val="Bibliography"/>
+      </w:pPr>
+      <w:r>
+        <w:t xml:space="preserve">Marks, Lawrence E. 1978.</w:t>
+      </w:r>
+      <w:r>
+        <w:t xml:space="preserve"> </w:t>
+      </w:r>
+      <w:r>
+        <w:rPr>
+          <w:i/>
+        </w:rPr>
+        <w:t xml:space="preserve">The Unity of the Senses: Interrelations Among the Modalities</w:t>
+      </w:r>
+      <w:r>
+        <w:t xml:space="preserve">. Academic Press Series in Cognition and Perception. New York; London: Academic Press.</w:t>
+      </w:r>
+    </w:p>
+    <w:p>
+      <w:pPr>
+        <w:pStyle w:val="Bibliography"/>
+      </w:pPr>
+      <w:r>
+        <w:t xml:space="preserve">Nuckolls, Janis B. 1999. “The Case for Sound Symbolism.”</w:t>
+      </w:r>
+      <w:r>
+        <w:t xml:space="preserve"> </w:t>
+      </w:r>
+      <w:r>
+        <w:rPr>
+          <w:i/>
+        </w:rPr>
+        <w:t xml:space="preserve">Annual Review of Anthropology</w:t>
+      </w:r>
+      <w:r>
+        <w:t xml:space="preserve"> </w:t>
+      </w:r>
+      <w:r>
+        <w:t xml:space="preserve">28: 225–52.</w:t>
+      </w:r>
+    </w:p>
+    <w:p>
+      <w:pPr>
+        <w:pStyle w:val="Bibliography"/>
+      </w:pPr>
+      <w:r>
+        <w:t xml:space="preserve">Ohala, John J. 1983. “Cross-Language Use of Pitch: An Ethological View.”</w:t>
+      </w:r>
+      <w:r>
+        <w:t xml:space="preserve"> </w:t>
+      </w:r>
+      <w:r>
+        <w:rPr>
+          <w:i/>
+        </w:rPr>
+        <w:t xml:space="preserve">Phonetica</w:t>
+      </w:r>
+      <w:r>
+        <w:t xml:space="preserve"> </w:t>
+      </w:r>
+      <w:r>
+        <w:t xml:space="preserve">40 (1): 1–18.</w:t>
+      </w:r>
+      <w:r>
+        <w:t xml:space="preserve"> </w:t>
+      </w:r>
+      <w:hyperlink r:id="rId117">
+        <w:r>
+          <w:rPr>
+            <w:rStyle w:val="Hyperlink"/>
+          </w:rPr>
+          <w:t xml:space="preserve">http://www.ncbi.nlm.nih.gov/pubmed/6189135</w:t>
+        </w:r>
+      </w:hyperlink>
+      <w:r>
+        <w:t xml:space="preserve">.</w:t>
+      </w:r>
+    </w:p>
+    <w:p>
+      <w:pPr>
+        <w:pStyle w:val="Bibliography"/>
+      </w:pPr>
+      <w:r>
+        <w:t xml:space="preserve">———. 1994. “The Frequency Code Underlies the Sound Symbolic Use of Voice Pitch.” In</w:t>
+      </w:r>
+      <w:r>
+        <w:t xml:space="preserve"> </w:t>
+      </w:r>
+      <w:r>
+        <w:rPr>
+          <w:i/>
+        </w:rPr>
+        <w:t xml:space="preserve">Sound Symbolism</w:t>
+      </w:r>
+      <w:r>
+        <w:t xml:space="preserve">, edited by Leanne Hinton, Johanna Nichols, and John J. Ohala, 325–47. Cambridge: Cambridge University Press.</w:t>
+      </w:r>
+    </w:p>
+    <w:p>
+      <w:pPr>
+        <w:pStyle w:val="Bibliography"/>
+      </w:pPr>
+      <w:r>
+        <w:t xml:space="preserve">Parise, Cesare V. 2016. “Crossmodal Correspondences: Standing Issues and Experimental Guidelines.”</w:t>
+      </w:r>
+      <w:r>
+        <w:t xml:space="preserve"> </w:t>
+      </w:r>
+      <w:r>
+        <w:rPr>
+          <w:i/>
+        </w:rPr>
+        <w:t xml:space="preserve">Multisensory Research</w:t>
+      </w:r>
+      <w:r>
+        <w:t xml:space="preserve"> </w:t>
+      </w:r>
+      <w:r>
+        <w:t xml:space="preserve">29 (1-3): 7–28. doi:</w:t>
+      </w:r>
+      <w:hyperlink r:id="rId118">
+        <w:r>
+          <w:rPr>
+            <w:rStyle w:val="Hyperlink"/>
+          </w:rPr>
+          <w:t xml:space="preserve">10.1163/22134808-00002502</w:t>
+        </w:r>
+      </w:hyperlink>
+      <w:r>
+        <w:t xml:space="preserve">.</w:t>
+      </w:r>
+    </w:p>
+    <w:p>
+      <w:pPr>
+        <w:pStyle w:val="Bibliography"/>
+      </w:pPr>
+      <w:r>
+        <w:t xml:space="preserve">Ramachandran, V.S., and Edward M. Hubbard. 2001. “Synaesthesia: A Window into Perception, Thought and Language.”</w:t>
+      </w:r>
+      <w:r>
+        <w:t xml:space="preserve"> </w:t>
+      </w:r>
+      <w:r>
+        <w:rPr>
+          <w:i/>
+        </w:rPr>
+        <w:t xml:space="preserve">Journal of Consciousness Studies</w:t>
+      </w:r>
+      <w:r>
+        <w:t xml:space="preserve"> </w:t>
+      </w:r>
+      <w:r>
+        <w:t xml:space="preserve">8 (12): 3–34.</w:t>
+      </w:r>
+    </w:p>
+    <w:p>
+      <w:pPr>
+        <w:pStyle w:val="Bibliography"/>
+      </w:pPr>
+      <w:r>
+        <w:t xml:space="preserve">Sapir, Edward. 1929. “A Study in Phonetic Symbolism.”</w:t>
+      </w:r>
+      <w:r>
+        <w:t xml:space="preserve"> </w:t>
+      </w:r>
+      <w:r>
+        <w:rPr>
+          <w:i/>
+        </w:rPr>
+        <w:t xml:space="preserve">Journal of Experimental Psychology</w:t>
+      </w:r>
+      <w:r>
+        <w:t xml:space="preserve"> </w:t>
+      </w:r>
+      <w:r>
+        <w:t xml:space="preserve">12 (3): 225–39.</w:t>
+      </w:r>
+    </w:p>
+    <w:p>
+      <w:pPr>
+        <w:pStyle w:val="Bibliography"/>
+      </w:pPr>
+      <w:r>
+        <w:t xml:space="preserve">Spence, Charles. 2011. “Crossmodal Correspondences: A Tutorial Review.”</w:t>
+      </w:r>
+      <w:r>
+        <w:t xml:space="preserve"> </w:t>
+      </w:r>
+      <w:r>
+        <w:rPr>
+          <w:i/>
+        </w:rPr>
+        <w:t xml:space="preserve">Attention, Perception, &amp; Psychophysics</w:t>
+      </w:r>
+      <w:r>
+        <w:t xml:space="preserve"> </w:t>
+      </w:r>
+      <w:r>
+        <w:t xml:space="preserve">73 (4): 971–95. doi:</w:t>
+      </w:r>
+      <w:hyperlink r:id="rId119">
+        <w:r>
+          <w:rPr>
+            <w:rStyle w:val="Hyperlink"/>
+          </w:rPr>
+          <w:t xml:space="preserve">10.3758/s13414-010-0073-7</w:t>
+        </w:r>
+      </w:hyperlink>
+      <w:r>
+        <w:t xml:space="preserve">.</w:t>
       </w:r>
     </w:p>
     <w:sectPr>
@@ -3048,8 +3416,8 @@
 </file>
 
 <file path=word/numbering.xml><?xml version="1.0" encoding="utf-8"?>
-<w:numbering xmlns:wpc="http://schemas.microsoft.com/office/word/2010/wordprocessingCanvas" xmlns:cx="http://schemas.microsoft.com/office/drawing/2014/chartex" xmlns:cx1="http://schemas.microsoft.com/office/drawing/2015/9/8/chartex" xmlns:mc="http://schemas.openxmlformats.org/markup-compatibility/2006" xmlns:o="urn:schemas-microsoft-com:office:office" xmlns:r="http://schemas.openxmlformats.org/officeDocument/2006/relationships" xmlns:m="http://schemas.openxmlformats.org/officeDocument/2006/math" xmlns:v="urn:schemas-microsoft-com:vml" xmlns:wp14="http://schemas.microsoft.com/office/word/2010/wordprocessingDrawing" xmlns:wp="http://schemas.openxmlformats.org/drawingml/2006/wordprocessingDrawing" xmlns:w10="urn:schemas-microsoft-com:office:word" xmlns:w="http://schemas.openxmlformats.org/wordprocessingml/2006/main" xmlns:w14="http://schemas.microsoft.com/office/word/2010/wordml" xmlns:w15="http://schemas.microsoft.com/office/word/2012/wordml" xmlns:w16se="http://schemas.microsoft.com/office/word/2015/wordml/symex" xmlns:wpg="http://schemas.microsoft.com/office/word/2010/wordprocessingGroup" xmlns:wpi="http://schemas.microsoft.com/office/word/2010/wordprocessingInk" xmlns:wne="http://schemas.microsoft.com/office/word/2006/wordml" xmlns:wps="http://schemas.microsoft.com/office/word/2010/wordprocessingShape" mc:Ignorable="w14 w15 w16se wp14">
-  <w:abstractNum w:abstractNumId="0" w15:restartNumberingAfterBreak="0">
+<w:numbering xmlns:wpc="http://schemas.microsoft.com/office/word/2010/wordprocessingCanvas" xmlns:mc="http://schemas.openxmlformats.org/markup-compatibility/2006" xmlns:o="urn:schemas-microsoft-com:office:office" xmlns:r="http://schemas.openxmlformats.org/officeDocument/2006/relationships" xmlns:m="http://schemas.openxmlformats.org/officeDocument/2006/math" xmlns:v="urn:schemas-microsoft-com:vml" xmlns:wp14="http://schemas.microsoft.com/office/word/2010/wordprocessingDrawing" xmlns:wp="http://schemas.openxmlformats.org/drawingml/2006/wordprocessingDrawing" xmlns:w10="urn:schemas-microsoft-com:office:word" xmlns:w="http://schemas.openxmlformats.org/wordprocessingml/2006/main" xmlns:w14="http://schemas.microsoft.com/office/word/2010/wordml" xmlns:wpg="http://schemas.microsoft.com/office/word/2010/wordprocessingGroup" xmlns:wpi="http://schemas.microsoft.com/office/word/2010/wordprocessingInk" xmlns:wne="http://schemas.microsoft.com/office/word/2006/wordml" xmlns:wps="http://schemas.microsoft.com/office/word/2010/wordprocessingShape" mc:Ignorable="w14 wp14">
+  <w:abstractNum w:abstractNumId="0">
     <w:nsid w:val="92DD2F0F"/>
     <w:multiLevelType w:val="multilevel"/>
     <w:tmpl w:val="AC804EC0"/>
@@ -3141,7 +3509,7 @@
       <w:lvlJc w:val="left"/>
     </w:lvl>
   </w:abstractNum>
-  <w:abstractNum w:abstractNumId="1" w15:restartNumberingAfterBreak="0">
+  <w:abstractNum w:abstractNumId="1">
     <w:nsid w:val="E17F69BA"/>
     <w:multiLevelType w:val="multilevel"/>
     <w:tmpl w:val="3D486C8C"/>
@@ -3233,7 +3601,7 @@
       <w:lvlJc w:val="left"/>
     </w:lvl>
   </w:abstractNum>
-  <w:abstractNum w:abstractNumId="2" w15:restartNumberingAfterBreak="0">
+  <w:abstractNum w:abstractNumId="2">
     <w:nsid w:val="FFFFFF7C"/>
     <w:multiLevelType w:val="singleLevel"/>
     <w:tmpl w:val="A3822864"/>
@@ -3250,7 +3618,7 @@
       </w:pPr>
     </w:lvl>
   </w:abstractNum>
-  <w:abstractNum w:abstractNumId="3" w15:restartNumberingAfterBreak="0">
+  <w:abstractNum w:abstractNumId="3">
     <w:nsid w:val="FFFFFF7D"/>
     <w:multiLevelType w:val="singleLevel"/>
     <w:tmpl w:val="E1646BC8"/>
@@ -3267,7 +3635,7 @@
       </w:pPr>
     </w:lvl>
   </w:abstractNum>
-  <w:abstractNum w:abstractNumId="4" w15:restartNumberingAfterBreak="0">
+  <w:abstractNum w:abstractNumId="4">
     <w:nsid w:val="FFFFFF7E"/>
     <w:multiLevelType w:val="singleLevel"/>
     <w:tmpl w:val="2356F030"/>
@@ -3284,7 +3652,7 @@
       </w:pPr>
     </w:lvl>
   </w:abstractNum>
-  <w:abstractNum w:abstractNumId="5" w15:restartNumberingAfterBreak="0">
+  <w:abstractNum w:abstractNumId="5">
     <w:nsid w:val="FFFFFF7F"/>
     <w:multiLevelType w:val="singleLevel"/>
     <w:tmpl w:val="21CAA3DA"/>
@@ -3301,7 +3669,7 @@
       </w:pPr>
     </w:lvl>
   </w:abstractNum>
-  <w:abstractNum w:abstractNumId="6" w15:restartNumberingAfterBreak="0">
+  <w:abstractNum w:abstractNumId="6">
     <w:nsid w:val="FFFFFF80"/>
     <w:multiLevelType w:val="singleLevel"/>
     <w:tmpl w:val="D0EEF802"/>
@@ -3321,7 +3689,7 @@
       </w:rPr>
     </w:lvl>
   </w:abstractNum>
-  <w:abstractNum w:abstractNumId="7" w15:restartNumberingAfterBreak="0">
+  <w:abstractNum w:abstractNumId="7">
     <w:nsid w:val="FFFFFF81"/>
     <w:multiLevelType w:val="singleLevel"/>
     <w:tmpl w:val="DE82D02E"/>
@@ -3341,7 +3709,7 @@
       </w:rPr>
     </w:lvl>
   </w:abstractNum>
-  <w:abstractNum w:abstractNumId="8" w15:restartNumberingAfterBreak="0">
+  <w:abstractNum w:abstractNumId="8">
     <w:nsid w:val="FFFFFF82"/>
     <w:multiLevelType w:val="singleLevel"/>
     <w:tmpl w:val="22A8E8EA"/>
@@ -3361,7 +3729,7 @@
       </w:rPr>
     </w:lvl>
   </w:abstractNum>
-  <w:abstractNum w:abstractNumId="9" w15:restartNumberingAfterBreak="0">
+  <w:abstractNum w:abstractNumId="9">
     <w:nsid w:val="FFFFFF83"/>
     <w:multiLevelType w:val="singleLevel"/>
     <w:tmpl w:val="8CA07524"/>
@@ -3381,7 +3749,7 @@
       </w:rPr>
     </w:lvl>
   </w:abstractNum>
-  <w:abstractNum w:abstractNumId="10" w15:restartNumberingAfterBreak="0">
+  <w:abstractNum w:abstractNumId="10">
     <w:nsid w:val="FFFFFF88"/>
     <w:multiLevelType w:val="singleLevel"/>
     <w:tmpl w:val="024C98BC"/>
@@ -3398,7 +3766,7 @@
       </w:pPr>
     </w:lvl>
   </w:abstractNum>
-  <w:abstractNum w:abstractNumId="11" w15:restartNumberingAfterBreak="0">
+  <w:abstractNum w:abstractNumId="11">
     <w:nsid w:val="FFFFFF89"/>
     <w:multiLevelType w:val="singleLevel"/>
     <w:tmpl w:val="01E64F04"/>
@@ -3419,7 +3787,7 @@
     </w:lvl>
   </w:abstractNum>
   <w:abstractNum w:abstractNumId="990">
-    <w:nsid w:val="12d088a4"/>
+    <w:nsid w:val="8d7861b7"/>
     <w:multiLevelType w:val="multilevel"/>
     <w:lvl w:ilvl="0">
       <w:numFmt w:val="bullet"/>
@@ -3500,7 +3868,7 @@
     </w:lvl>
   </w:abstractNum>
   <w:abstractNum w:abstractNumId="99411">
-    <w:nsid w:val="c337a299"/>
+    <w:nsid w:val="e30f1215"/>
     <w:multiLevelType w:val="multilevel"/>
     <w:lvl w:ilvl="0">
       <w:start w:val="1"/>
@@ -3654,7 +4022,7 @@
 </file>
 
 <file path=word/styles.xml><?xml version="1.0" encoding="utf-8"?>
-<w:styles xmlns:mc="http://schemas.openxmlformats.org/markup-compatibility/2006" xmlns:r="http://schemas.openxmlformats.org/officeDocument/2006/relationships" xmlns:w="http://schemas.openxmlformats.org/wordprocessingml/2006/main" xmlns:w14="http://schemas.microsoft.com/office/word/2010/wordml" xmlns:w15="http://schemas.microsoft.com/office/word/2012/wordml" xmlns:w16se="http://schemas.microsoft.com/office/word/2015/wordml/symex" mc:Ignorable="w14 w15 w16se">
+<w:styles xmlns:mc="http://schemas.openxmlformats.org/markup-compatibility/2006" xmlns:r="http://schemas.openxmlformats.org/officeDocument/2006/relationships" xmlns:w="http://schemas.openxmlformats.org/wordprocessingml/2006/main" xmlns:w14="http://schemas.microsoft.com/office/word/2010/wordml" mc:Ignorable="w14">
   <w:docDefaults>
     <w:rPrDefault>
       <w:rPr>
@@ -3670,334 +4038,272 @@
       </w:pPr>
     </w:pPrDefault>
   </w:docDefaults>
-  <w:latentStyles w:defLockedState="0" w:defUIPriority="0" w:defSemiHidden="0" w:defUnhideWhenUsed="0" w:defQFormat="0" w:count="371">
-    <w:lsdException w:name="index 1" w:semiHidden="1" w:unhideWhenUsed="1"/>
-    <w:lsdException w:name="index 7" w:semiHidden="1" w:unhideWhenUsed="1"/>
-    <w:lsdException w:name="index 8" w:semiHidden="1" w:unhideWhenUsed="1"/>
-    <w:lsdException w:name="index 9" w:semiHidden="1" w:unhideWhenUsed="1"/>
-    <w:lsdException w:name="toc 1" w:semiHidden="1" w:unhideWhenUsed="1"/>
-    <w:lsdException w:name="toc 2" w:semiHidden="1" w:unhideWhenUsed="1"/>
-    <w:lsdException w:name="toc 3" w:semiHidden="1" w:unhideWhenUsed="1"/>
-    <w:lsdException w:name="toc 4" w:semiHidden="1" w:unhideWhenUsed="1"/>
-    <w:lsdException w:name="toc 5" w:semiHidden="1" w:unhideWhenUsed="1"/>
-    <w:lsdException w:name="toc 6" w:semiHidden="1" w:unhideWhenUsed="1"/>
-    <w:lsdException w:name="toc 7" w:semiHidden="1" w:unhideWhenUsed="1"/>
-    <w:lsdException w:name="toc 8" w:semiHidden="1" w:unhideWhenUsed="1"/>
-    <w:lsdException w:name="toc 9" w:semiHidden="1" w:unhideWhenUsed="1"/>
-    <w:lsdException w:name="Normal Indent" w:semiHidden="1" w:unhideWhenUsed="1"/>
-    <w:lsdException w:name="footnote text" w:semiHidden="1" w:unhideWhenUsed="1"/>
-    <w:lsdException w:name="annotation text" w:semiHidden="1" w:unhideWhenUsed="1"/>
-    <w:lsdException w:name="header" w:semiHidden="1" w:unhideWhenUsed="1"/>
-    <w:lsdException w:name="footer" w:semiHidden="1" w:unhideWhenUsed="1"/>
-    <w:lsdException w:name="index heading" w:semiHidden="1" w:unhideWhenUsed="1"/>
-    <w:lsdException w:name="caption" w:semiHidden="1" w:unhideWhenUsed="1"/>
-    <w:lsdException w:name="table of figures" w:semiHidden="1" w:unhideWhenUsed="1"/>
-    <w:lsdException w:name="envelope address" w:semiHidden="1" w:unhideWhenUsed="1"/>
-    <w:lsdException w:name="envelope return" w:semiHidden="1" w:unhideWhenUsed="1"/>
-    <w:lsdException w:name="footnote reference" w:semiHidden="1" w:unhideWhenUsed="1"/>
-    <w:lsdException w:name="annotation reference" w:semiHidden="1" w:unhideWhenUsed="1"/>
-    <w:lsdException w:name="line number" w:semiHidden="1" w:unhideWhenUsed="1"/>
-    <w:lsdException w:name="page number" w:semiHidden="1" w:unhideWhenUsed="1"/>
-    <w:lsdException w:name="endnote reference" w:semiHidden="1" w:unhideWhenUsed="1"/>
-    <w:lsdException w:name="endnote text" w:semiHidden="1" w:unhideWhenUsed="1"/>
-    <w:lsdException w:name="table of authorities" w:semiHidden="1" w:unhideWhenUsed="1"/>
-    <w:lsdException w:name="macro" w:semiHidden="1" w:unhideWhenUsed="1"/>
-    <w:lsdException w:name="toa heading" w:semiHidden="1" w:unhideWhenUsed="1"/>
-    <w:lsdException w:name="List" w:semiHidden="1" w:unhideWhenUsed="1"/>
-    <w:lsdException w:name="List Bullet" w:semiHidden="1" w:unhideWhenUsed="1"/>
-    <w:lsdException w:name="List Number" w:semiHidden="1" w:unhideWhenUsed="1"/>
-    <w:lsdException w:name="List 2" w:semiHidden="1" w:unhideWhenUsed="1"/>
-    <w:lsdException w:name="List 3" w:semiHidden="1" w:unhideWhenUsed="1"/>
-    <w:lsdException w:name="List 4" w:semiHidden="1" w:unhideWhenUsed="1"/>
-    <w:lsdException w:name="List 5" w:semiHidden="1" w:unhideWhenUsed="1"/>
-    <w:lsdException w:name="List Bullet 2" w:semiHidden="1" w:unhideWhenUsed="1"/>
-    <w:lsdException w:name="List Bullet 3" w:semiHidden="1" w:unhideWhenUsed="1"/>
-    <w:lsdException w:name="List Bullet 4" w:semiHidden="1" w:unhideWhenUsed="1"/>
-    <w:lsdException w:name="List Bullet 5" w:semiHidden="1" w:unhideWhenUsed="1"/>
-    <w:lsdException w:name="List Number 3" w:semiHidden="1" w:unhideWhenUsed="1"/>
-    <w:lsdException w:name="List Number 4" w:semiHidden="1" w:unhideWhenUsed="1"/>
-    <w:lsdException w:name="Closing" w:semiHidden="1" w:unhideWhenUsed="1"/>
-    <w:lsdException w:name="Signature" w:semiHidden="1" w:unhideWhenUsed="1"/>
-    <w:lsdException w:name="Default Paragraph Font" w:semiHidden="1" w:unhideWhenUsed="1"/>
-    <w:lsdException w:name="Body Text" w:semiHidden="1" w:unhideWhenUsed="1"/>
-    <w:lsdException w:name="Body Text Indent" w:semiHidden="1" w:unhideWhenUsed="1"/>
-    <w:lsdException w:name="List Continue" w:semiHidden="1" w:unhideWhenUsed="1"/>
-    <w:lsdException w:name="List Continue 2" w:semiHidden="1" w:unhideWhenUsed="1"/>
-    <w:lsdException w:name="List Continue 3" w:semiHidden="1" w:unhideWhenUsed="1"/>
-    <w:lsdException w:name="List Continue 4" w:semiHidden="1" w:unhideWhenUsed="1"/>
-    <w:lsdException w:name="List Continue 5" w:semiHidden="1" w:unhideWhenUsed="1"/>
-    <w:lsdException w:name="Message Header" w:semiHidden="1" w:unhideWhenUsed="1"/>
-    <w:lsdException w:name="Salutation" w:semiHidden="1" w:unhideWhenUsed="1"/>
-    <w:lsdException w:name="Date" w:semiHidden="1" w:unhideWhenUsed="1"/>
-    <w:lsdException w:name="Body Text First Indent" w:semiHidden="1" w:unhideWhenUsed="1"/>
-    <w:lsdException w:name="Body Text First Indent 2" w:semiHidden="1" w:unhideWhenUsed="1"/>
-    <w:lsdException w:name="Note Heading" w:semiHidden="1" w:unhideWhenUsed="1"/>
-    <w:lsdException w:name="Body Text 2" w:semiHidden="1" w:unhideWhenUsed="1"/>
-    <w:lsdException w:name="Body Text 3" w:semiHidden="1" w:unhideWhenUsed="1"/>
-    <w:lsdException w:name="Body Text Indent 2" w:semiHidden="1" w:unhideWhenUsed="1"/>
-    <w:lsdException w:name="Document Map" w:semiHidden="1" w:unhideWhenUsed="1"/>
-    <w:lsdException w:name="Plain Text" w:semiHidden="1" w:unhideWhenUsed="1"/>
-    <w:lsdException w:name="E-mail Signature" w:semiHidden="1" w:unhideWhenUsed="1"/>
-    <w:lsdException w:name="HTML Top of Form" w:semiHidden="1" w:unhideWhenUsed="1"/>
-    <w:lsdException w:name="HTML Bottom of Form" w:semiHidden="1" w:unhideWhenUsed="1"/>
-    <w:lsdException w:name="Normal (Web)" w:semiHidden="1" w:unhideWhenUsed="1"/>
-    <w:lsdException w:name="HTML Acronym" w:semiHidden="1" w:unhideWhenUsed="1"/>
-    <w:lsdException w:name="HTML Address" w:semiHidden="1" w:unhideWhenUsed="1"/>
-    <w:lsdException w:name="HTML Cite" w:semiHidden="1" w:unhideWhenUsed="1"/>
-    <w:lsdException w:name="HTML Code" w:semiHidden="1" w:unhideWhenUsed="1"/>
-    <w:lsdException w:name="HTML Definition" w:semiHidden="1" w:unhideWhenUsed="1"/>
-    <w:lsdException w:name="HTML Keyboard" w:semiHidden="1" w:unhideWhenUsed="1"/>
-    <w:lsdException w:name="HTML Preformatted" w:semiHidden="1" w:unhideWhenUsed="1"/>
-    <w:lsdException w:name="HTML Sample" w:semiHidden="1" w:unhideWhenUsed="1"/>
-    <w:lsdException w:name="HTML Typewriter" w:semiHidden="1" w:unhideWhenUsed="1"/>
-    <w:lsdException w:name="HTML Variable" w:semiHidden="1" w:unhideWhenUsed="1"/>
-    <w:lsdException w:name="Normal Table" w:semiHidden="1" w:unhideWhenUsed="1"/>
-    <w:lsdException w:name="annotation subject" w:semiHidden="1" w:unhideWhenUsed="1"/>
-    <w:lsdException w:name="No List" w:semiHidden="1" w:unhideWhenUsed="1"/>
-    <w:lsdException w:name="Outline List 1" w:semiHidden="1" w:unhideWhenUsed="1"/>
-    <w:lsdException w:name="Outline List 2" w:semiHidden="1" w:unhideWhenUsed="1"/>
-    <w:lsdException w:name="Outline List 3" w:semiHidden="1" w:unhideWhenUsed="1"/>
-    <w:lsdException w:name="Table Simple 1" w:semiHidden="1" w:unhideWhenUsed="1"/>
-    <w:lsdException w:name="Table Simple 2" w:semiHidden="1" w:unhideWhenUsed="1"/>
-    <w:lsdException w:name="Table Simple 3" w:semiHidden="1" w:unhideWhenUsed="1"/>
-    <w:lsdException w:name="Table Classic 1" w:semiHidden="1" w:unhideWhenUsed="1"/>
-    <w:lsdException w:name="Table Classic 2" w:semiHidden="1" w:unhideWhenUsed="1"/>
-    <w:lsdException w:name="Table Classic 3" w:semiHidden="1" w:unhideWhenUsed="1"/>
-    <w:lsdException w:name="Table Classic 4" w:semiHidden="1" w:unhideWhenUsed="1"/>
-    <w:lsdException w:name="Table Colorful 1" w:semiHidden="1" w:unhideWhenUsed="1"/>
-    <w:lsdException w:name="Table Colorful 2" w:semiHidden="1" w:unhideWhenUsed="1"/>
-    <w:lsdException w:name="Table Colorful 3" w:semiHidden="1" w:unhideWhenUsed="1"/>
-    <w:lsdException w:name="Table Columns 1" w:semiHidden="1" w:unhideWhenUsed="1"/>
-    <w:lsdException w:name="Table Columns 2" w:semiHidden="1" w:unhideWhenUsed="1"/>
-    <w:lsdException w:name="Table Columns 3" w:semiHidden="1" w:unhideWhenUsed="1"/>
-    <w:lsdException w:name="Table Columns 4" w:semiHidden="1" w:unhideWhenUsed="1"/>
-    <w:lsdException w:name="Table Columns 5" w:semiHidden="1" w:unhideWhenUsed="1"/>
-    <w:lsdException w:name="Table Grid 1" w:semiHidden="1" w:unhideWhenUsed="1"/>
-    <w:lsdException w:name="Table Grid 2" w:semiHidden="1" w:unhideWhenUsed="1"/>
-    <w:lsdException w:name="Table Grid 3" w:semiHidden="1" w:unhideWhenUsed="1"/>
-    <w:lsdException w:name="Table Grid 4" w:semiHidden="1" w:unhideWhenUsed="1"/>
-    <w:lsdException w:name="Table Grid 5" w:semiHidden="1" w:unhideWhenUsed="1"/>
-    <w:lsdException w:name="Table Grid 6" w:semiHidden="1" w:unhideWhenUsed="1"/>
-    <w:lsdException w:name="Table Grid 7" w:semiHidden="1" w:unhideWhenUsed="1"/>
-    <w:lsdException w:name="Table Grid 8" w:semiHidden="1" w:unhideWhenUsed="1"/>
-    <w:lsdException w:name="Table List 1" w:semiHidden="1" w:unhideWhenUsed="1"/>
-    <w:lsdException w:name="Table List 2" w:semiHidden="1" w:unhideWhenUsed="1"/>
-    <w:lsdException w:name="Table List 3" w:semiHidden="1" w:unhideWhenUsed="1"/>
-    <w:lsdException w:name="Table List 4" w:semiHidden="1" w:unhideWhenUsed="1"/>
-    <w:lsdException w:name="Table List 5" w:semiHidden="1" w:unhideWhenUsed="1"/>
-    <w:lsdException w:name="Table List 6" w:semiHidden="1" w:unhideWhenUsed="1"/>
-    <w:lsdException w:name="Table List 7" w:semiHidden="1" w:unhideWhenUsed="1"/>
-    <w:lsdException w:name="Table List 8" w:semiHidden="1" w:unhideWhenUsed="1"/>
-    <w:lsdException w:name="Table 3D effects 1" w:semiHidden="1" w:unhideWhenUsed="1"/>
-    <w:lsdException w:name="Table 3D effects 2" w:semiHidden="1" w:unhideWhenUsed="1"/>
-    <w:lsdException w:name="Table 3D effects 3" w:semiHidden="1" w:unhideWhenUsed="1"/>
-    <w:lsdException w:name="Table Contemporary" w:semiHidden="1" w:unhideWhenUsed="1"/>
-    <w:lsdException w:name="Table Elegant" w:semiHidden="1" w:unhideWhenUsed="1"/>
-    <w:lsdException w:name="Table Professional" w:semiHidden="1" w:unhideWhenUsed="1"/>
-    <w:lsdException w:name="Table Subtle 1" w:semiHidden="1" w:unhideWhenUsed="1"/>
-    <w:lsdException w:name="Table Subtle 2" w:semiHidden="1" w:unhideWhenUsed="1"/>
-    <w:lsdException w:name="Table Web 1" w:semiHidden="1" w:unhideWhenUsed="1"/>
-    <w:lsdException w:name="Table Web 2" w:semiHidden="1" w:unhideWhenUsed="1"/>
-    <w:lsdException w:name="Table Web 3" w:semiHidden="1" w:unhideWhenUsed="1"/>
-    <w:lsdException w:name="Balloon Text" w:semiHidden="1" w:unhideWhenUsed="1"/>
-    <w:lsdException w:name="Table Theme" w:semiHidden="1" w:unhideWhenUsed="1"/>
-    <w:lsdException w:name="Placeholder Text" w:semiHidden="1"/>
-    <w:lsdException w:name="Light Shading"/>
-    <w:lsdException w:name="Light List"/>
-    <w:lsdException w:name="Light Grid"/>
-    <w:lsdException w:name="Medium Shading 1"/>
-    <w:lsdException w:name="Medium Shading 2"/>
-    <w:lsdException w:name="Medium List 1"/>
-    <w:lsdException w:name="Medium List 2"/>
-    <w:lsdException w:name="Medium Grid 1"/>
-    <w:lsdException w:name="Medium Grid 2"/>
-    <w:lsdException w:name="Medium Grid 3"/>
-    <w:lsdException w:name="Dark List"/>
-    <w:lsdException w:name="Colorful Shading"/>
-    <w:lsdException w:name="Colorful List"/>
-    <w:lsdException w:name="Colorful Grid"/>
-    <w:lsdException w:name="Light Shading Accent 1"/>
-    <w:lsdException w:name="Light List Accent 1"/>
-    <w:lsdException w:name="Light Grid Accent 1"/>
-    <w:lsdException w:name="Medium Shading 1 Accent 1"/>
-    <w:lsdException w:name="Medium Shading 2 Accent 1"/>
-    <w:lsdException w:name="Medium List 1 Accent 1"/>
-    <w:lsdException w:name="Revision" w:semiHidden="1"/>
-    <w:lsdException w:name="Medium List 2 Accent 1"/>
-    <w:lsdException w:name="Medium Grid 1 Accent 1"/>
-    <w:lsdException w:name="Medium Grid 2 Accent 1"/>
-    <w:lsdException w:name="Medium Grid 3 Accent 1"/>
-    <w:lsdException w:name="Dark List Accent 1"/>
-    <w:lsdException w:name="Colorful Shading Accent 1"/>
-    <w:lsdException w:name="Colorful List Accent 1"/>
-    <w:lsdException w:name="Colorful Grid Accent 1"/>
-    <w:lsdException w:name="Light Shading Accent 2"/>
-    <w:lsdException w:name="Light List Accent 2"/>
-    <w:lsdException w:name="Light Grid Accent 2"/>
-    <w:lsdException w:name="Medium Shading 1 Accent 2"/>
-    <w:lsdException w:name="Medium Shading 2 Accent 2"/>
-    <w:lsdException w:name="Medium List 1 Accent 2"/>
-    <w:lsdException w:name="Medium List 2 Accent 2"/>
-    <w:lsdException w:name="Medium Grid 1 Accent 2"/>
-    <w:lsdException w:name="Medium Grid 2 Accent 2"/>
-    <w:lsdException w:name="Medium Grid 3 Accent 2"/>
-    <w:lsdException w:name="Dark List Accent 2"/>
-    <w:lsdException w:name="Colorful Shading Accent 2"/>
-    <w:lsdException w:name="Colorful List Accent 2"/>
-    <w:lsdException w:name="Colorful Grid Accent 2"/>
-    <w:lsdException w:name="Light Shading Accent 3"/>
-    <w:lsdException w:name="Light List Accent 3"/>
-    <w:lsdException w:name="Light Grid Accent 3"/>
-    <w:lsdException w:name="Medium Shading 1 Accent 3"/>
-    <w:lsdException w:name="Medium Shading 2 Accent 3"/>
-    <w:lsdException w:name="Medium List 1 Accent 3"/>
-    <w:lsdException w:name="Medium List 2 Accent 3"/>
-    <w:lsdException w:name="Medium Grid 1 Accent 3"/>
-    <w:lsdException w:name="Medium Grid 2 Accent 3"/>
-    <w:lsdException w:name="Medium Grid 3 Accent 3"/>
-    <w:lsdException w:name="Dark List Accent 3"/>
-    <w:lsdException w:name="Colorful Shading Accent 3"/>
-    <w:lsdException w:name="Colorful List Accent 3"/>
-    <w:lsdException w:name="Colorful Grid Accent 3"/>
-    <w:lsdException w:name="Light Shading Accent 4"/>
-    <w:lsdException w:name="Light List Accent 4"/>
-    <w:lsdException w:name="Light Grid Accent 4"/>
-    <w:lsdException w:name="Medium Shading 1 Accent 4"/>
-    <w:lsdException w:name="Medium Shading 2 Accent 4"/>
-    <w:lsdException w:name="Medium List 1 Accent 4"/>
-    <w:lsdException w:name="Medium List 2 Accent 4"/>
-    <w:lsdException w:name="Medium Grid 1 Accent 4"/>
-    <w:lsdException w:name="Medium Grid 2 Accent 4"/>
-    <w:lsdException w:name="Medium Grid 3 Accent 4"/>
-    <w:lsdException w:name="Dark List Accent 4"/>
-    <w:lsdException w:name="Colorful Shading Accent 4"/>
-    <w:lsdException w:name="Colorful List Accent 4"/>
-    <w:lsdException w:name="Colorful Grid Accent 4"/>
-    <w:lsdException w:name="Light Shading Accent 5"/>
-    <w:lsdException w:name="Light List Accent 5"/>
-    <w:lsdException w:name="Light Grid Accent 5"/>
-    <w:lsdException w:name="Medium Shading 1 Accent 5"/>
-    <w:lsdException w:name="Medium Shading 2 Accent 5"/>
-    <w:lsdException w:name="Medium List 1 Accent 5"/>
-    <w:lsdException w:name="Medium List 2 Accent 5"/>
-    <w:lsdException w:name="Medium Grid 1 Accent 5"/>
-    <w:lsdException w:name="Medium Grid 2 Accent 5"/>
-    <w:lsdException w:name="Medium Grid 3 Accent 5"/>
-    <w:lsdException w:name="Dark List Accent 5"/>
-    <w:lsdException w:name="Colorful Shading Accent 5"/>
-    <w:lsdException w:name="Colorful List Accent 5"/>
-    <w:lsdException w:name="Colorful Grid Accent 5"/>
-    <w:lsdException w:name="Light Shading Accent 6"/>
-    <w:lsdException w:name="Light List Accent 6"/>
-    <w:lsdException w:name="Light Grid Accent 6"/>
-    <w:lsdException w:name="Medium Shading 1 Accent 6"/>
-    <w:lsdException w:name="Medium Shading 2 Accent 6"/>
-    <w:lsdException w:name="Medium List 1 Accent 6"/>
-    <w:lsdException w:name="Medium List 2 Accent 6"/>
-    <w:lsdException w:name="Medium Grid 1 Accent 6"/>
-    <w:lsdException w:name="Medium Grid 2 Accent 6"/>
-    <w:lsdException w:name="Medium Grid 3 Accent 6"/>
-    <w:lsdException w:name="Dark List Accent 6"/>
-    <w:lsdException w:name="Colorful Shading Accent 6"/>
-    <w:lsdException w:name="Colorful List Accent 6"/>
-    <w:lsdException w:name="Colorful Grid Accent 6"/>
-    <w:lsdException w:name="Bibliography" w:semiHidden="1" w:unhideWhenUsed="1"/>
-    <w:lsdException w:name="TOC Heading" w:semiHidden="1" w:unhideWhenUsed="1"/>
-    <w:lsdException w:name="Grid Table 4" w:uiPriority="49"/>
-    <w:lsdException w:name="Grid Table 5 Dark" w:uiPriority="50"/>
-    <w:lsdException w:name="Grid Table 6 Colorful" w:uiPriority="51"/>
-    <w:lsdException w:name="Grid Table 7 Colorful" w:uiPriority="52"/>
-    <w:lsdException w:name="Grid Table 1 Light Accent 1" w:uiPriority="46"/>
-    <w:lsdException w:name="Grid Table 2 Accent 1" w:uiPriority="47"/>
-    <w:lsdException w:name="Grid Table 3 Accent 1" w:uiPriority="48"/>
-    <w:lsdException w:name="Grid Table 4 Accent 1" w:uiPriority="49"/>
-    <w:lsdException w:name="Grid Table 5 Dark Accent 1" w:uiPriority="50"/>
-    <w:lsdException w:name="Grid Table 6 Colorful Accent 1" w:uiPriority="51"/>
-    <w:lsdException w:name="Grid Table 7 Colorful Accent 1" w:uiPriority="52"/>
-    <w:lsdException w:name="Grid Table 1 Light Accent 2" w:uiPriority="46"/>
-    <w:lsdException w:name="Grid Table 2 Accent 2" w:uiPriority="47"/>
-    <w:lsdException w:name="Grid Table 3 Accent 2" w:uiPriority="48"/>
-    <w:lsdException w:name="Grid Table 4 Accent 2" w:uiPriority="49"/>
-    <w:lsdException w:name="Grid Table 5 Dark Accent 2" w:uiPriority="50"/>
-    <w:lsdException w:name="Grid Table 6 Colorful Accent 2" w:uiPriority="51"/>
-    <w:lsdException w:name="Grid Table 7 Colorful Accent 2" w:uiPriority="52"/>
-    <w:lsdException w:name="Grid Table 1 Light Accent 3" w:uiPriority="46"/>
-    <w:lsdException w:name="Grid Table 2 Accent 3" w:uiPriority="47"/>
-    <w:lsdException w:name="Grid Table 3 Accent 3" w:uiPriority="48"/>
-    <w:lsdException w:name="Grid Table 4 Accent 3" w:uiPriority="49"/>
-    <w:lsdException w:name="Grid Table 5 Dark Accent 3" w:uiPriority="50"/>
-    <w:lsdException w:name="Grid Table 6 Colorful Accent 3" w:uiPriority="51"/>
-    <w:lsdException w:name="Grid Table 7 Colorful Accent 3" w:uiPriority="52"/>
-    <w:lsdException w:name="Grid Table 1 Light Accent 4" w:uiPriority="46"/>
-    <w:lsdException w:name="Grid Table 2 Accent 4" w:uiPriority="47"/>
-    <w:lsdException w:name="Grid Table 3 Accent 4" w:uiPriority="48"/>
-    <w:lsdException w:name="Grid Table 4 Accent 4" w:uiPriority="49"/>
-    <w:lsdException w:name="Grid Table 5 Dark Accent 4" w:uiPriority="50"/>
-    <w:lsdException w:name="Grid Table 6 Colorful Accent 4" w:uiPriority="51"/>
-    <w:lsdException w:name="Grid Table 7 Colorful Accent 4" w:uiPriority="52"/>
-    <w:lsdException w:name="Grid Table 1 Light Accent 5" w:uiPriority="46"/>
-    <w:lsdException w:name="Grid Table 2 Accent 5" w:uiPriority="47"/>
-    <w:lsdException w:name="Grid Table 3 Accent 5" w:uiPriority="48"/>
-    <w:lsdException w:name="Grid Table 4 Accent 5" w:uiPriority="49"/>
-    <w:lsdException w:name="Grid Table 5 Dark Accent 5" w:uiPriority="50"/>
-    <w:lsdException w:name="Grid Table 6 Colorful Accent 5" w:uiPriority="51"/>
-    <w:lsdException w:name="Grid Table 7 Colorful Accent 5" w:uiPriority="52"/>
-    <w:lsdException w:name="Grid Table 1 Light Accent 6" w:uiPriority="46"/>
-    <w:lsdException w:name="Grid Table 2 Accent 6" w:uiPriority="47"/>
-    <w:lsdException w:name="Grid Table 3 Accent 6" w:uiPriority="48"/>
-    <w:lsdException w:name="Grid Table 4 Accent 6" w:uiPriority="49"/>
-    <w:lsdException w:name="Grid Table 5 Dark Accent 6" w:uiPriority="50"/>
-    <w:lsdException w:name="Grid Table 6 Colorful Accent 6" w:uiPriority="51"/>
-    <w:lsdException w:name="Grid Table 7 Colorful Accent 6" w:uiPriority="52"/>
-    <w:lsdException w:name="List Table 1 Light" w:uiPriority="46"/>
-    <w:lsdException w:name="List Table 2" w:uiPriority="47"/>
-    <w:lsdException w:name="List Table 3" w:uiPriority="48"/>
-    <w:lsdException w:name="List Table 4" w:uiPriority="49"/>
-    <w:lsdException w:name="List Table 5 Dark" w:uiPriority="50"/>
-    <w:lsdException w:name="List Table 6 Colorful" w:uiPriority="51"/>
-    <w:lsdException w:name="List Table 7 Colorful" w:uiPriority="52"/>
-    <w:lsdException w:name="List Table 1 Light Accent 1" w:uiPriority="46"/>
-    <w:lsdException w:name="List Table 2 Accent 1" w:uiPriority="47"/>
-    <w:lsdException w:name="List Table 3 Accent 1" w:uiPriority="48"/>
-    <w:lsdException w:name="List Table 4 Accent 1" w:uiPriority="49"/>
-    <w:lsdException w:name="List Table 5 Dark Accent 1" w:uiPriority="50"/>
-    <w:lsdException w:name="List Table 6 Colorful Accent 1" w:uiPriority="51"/>
-    <w:lsdException w:name="List Table 7 Colorful Accent 1" w:uiPriority="52"/>
-    <w:lsdException w:name="List Table 1 Light Accent 2" w:uiPriority="46"/>
-    <w:lsdException w:name="List Table 2 Accent 2" w:uiPriority="47"/>
-    <w:lsdException w:name="List Table 3 Accent 2" w:uiPriority="48"/>
-    <w:lsdException w:name="List Table 4 Accent 2" w:uiPriority="49"/>
-    <w:lsdException w:name="List Table 5 Dark Accent 2" w:uiPriority="50"/>
-    <w:lsdException w:name="List Table 6 Colorful Accent 2" w:uiPriority="51"/>
-    <w:lsdException w:name="List Table 7 Colorful Accent 2" w:uiPriority="52"/>
-    <w:lsdException w:name="List Table 1 Light Accent 3" w:uiPriority="46"/>
-    <w:lsdException w:name="List Table 2 Accent 3" w:uiPriority="47"/>
-    <w:lsdException w:name="List Table 3 Accent 3" w:uiPriority="48"/>
-    <w:lsdException w:name="List Table 4 Accent 3" w:uiPriority="49"/>
-    <w:lsdException w:name="List Table 5 Dark Accent 3" w:uiPriority="50"/>
-    <w:lsdException w:name="List Table 6 Colorful Accent 3" w:uiPriority="51"/>
-    <w:lsdException w:name="List Table 7 Colorful Accent 3" w:uiPriority="52"/>
-    <w:lsdException w:name="List Table 1 Light Accent 4" w:uiPriority="46"/>
-    <w:lsdException w:name="List Table 2 Accent 4" w:uiPriority="47"/>
-    <w:lsdException w:name="List Table 3 Accent 4" w:uiPriority="48"/>
-    <w:lsdException w:name="List Table 4 Accent 4" w:uiPriority="49"/>
-    <w:lsdException w:name="List Table 5 Dark Accent 4" w:uiPriority="50"/>
-    <w:lsdException w:name="List Table 6 Colorful Accent 4" w:uiPriority="51"/>
-    <w:lsdException w:name="List Table 7 Colorful Accent 4" w:uiPriority="52"/>
-    <w:lsdException w:name="List Table 1 Light Accent 5" w:uiPriority="46"/>
-    <w:lsdException w:name="List Table 2 Accent 5" w:uiPriority="47"/>
-    <w:lsdException w:name="List Table 3 Accent 5" w:uiPriority="48"/>
-    <w:lsdException w:name="List Table 4 Accent 5" w:uiPriority="49"/>
-    <w:lsdException w:name="List Table 5 Dark Accent 5" w:uiPriority="50"/>
-    <w:lsdException w:name="List Table 6 Colorful Accent 5" w:uiPriority="51"/>
-    <w:lsdException w:name="List Table 7 Colorful Accent 5" w:uiPriority="52"/>
-    <w:lsdException w:name="List Table 1 Light Accent 6" w:uiPriority="46"/>
-    <w:lsdException w:name="List Table 2 Accent 6" w:uiPriority="47"/>
-    <w:lsdException w:name="List Table 3 Accent 6" w:uiPriority="48"/>
-    <w:lsdException w:name="List Table 4 Accent 6" w:uiPriority="49"/>
-    <w:lsdException w:name="List Table 5 Dark Accent 6" w:uiPriority="50"/>
-    <w:lsdException w:name="List Table 6 Colorful Accent 6" w:uiPriority="51"/>
-    <w:lsdException w:name="List Table 7 Colorful Accent 6" w:uiPriority="52"/>
+  <w:latentStyles w:defLockedState="0" w:defUIPriority="0" w:defSemiHidden="1" w:defUnhideWhenUsed="0" w:defQFormat="0" w:count="267">
+    <w:lsdException w:name="Normal" w:semiHidden="0"/>
+    <w:lsdException w:name="heading 1" w:semiHidden="0"/>
+    <w:lsdException w:name="heading 2" w:semiHidden="0"/>
+    <w:lsdException w:name="heading 3" w:semiHidden="0"/>
+    <w:lsdException w:name="heading 4" w:semiHidden="0"/>
+    <w:lsdException w:name="heading 5" w:semiHidden="0"/>
+    <w:lsdException w:name="heading 6" w:semiHidden="0"/>
+    <w:lsdException w:name="heading 7" w:semiHidden="0"/>
+    <w:lsdException w:name="heading 8" w:semiHidden="0"/>
+    <w:lsdException w:name="heading 9" w:semiHidden="0"/>
+    <w:lsdException w:name="index 1" w:unhideWhenUsed="1"/>
+    <w:lsdException w:name="index 2" w:semiHidden="0"/>
+    <w:lsdException w:name="index 3" w:semiHidden="0"/>
+    <w:lsdException w:name="index 4" w:semiHidden="0"/>
+    <w:lsdException w:name="index 5" w:semiHidden="0"/>
+    <w:lsdException w:name="index 6" w:semiHidden="0"/>
+    <w:lsdException w:name="index 7" w:unhideWhenUsed="1"/>
+    <w:lsdException w:name="index 8" w:unhideWhenUsed="1"/>
+    <w:lsdException w:name="index 9" w:unhideWhenUsed="1"/>
+    <w:lsdException w:name="toc 1" w:unhideWhenUsed="1"/>
+    <w:lsdException w:name="toc 2" w:unhideWhenUsed="1"/>
+    <w:lsdException w:name="toc 3" w:unhideWhenUsed="1"/>
+    <w:lsdException w:name="toc 4" w:unhideWhenUsed="1"/>
+    <w:lsdException w:name="toc 5" w:unhideWhenUsed="1"/>
+    <w:lsdException w:name="toc 6" w:unhideWhenUsed="1"/>
+    <w:lsdException w:name="toc 7" w:unhideWhenUsed="1"/>
+    <w:lsdException w:name="toc 8" w:unhideWhenUsed="1"/>
+    <w:lsdException w:name="toc 9" w:unhideWhenUsed="1"/>
+    <w:lsdException w:name="Normal Indent" w:unhideWhenUsed="1"/>
+    <w:lsdException w:name="footnote text" w:unhideWhenUsed="1"/>
+    <w:lsdException w:name="annotation text" w:unhideWhenUsed="1"/>
+    <w:lsdException w:name="header" w:unhideWhenUsed="1"/>
+    <w:lsdException w:name="footer" w:unhideWhenUsed="1"/>
+    <w:lsdException w:name="index heading" w:unhideWhenUsed="1"/>
+    <w:lsdException w:name="caption" w:unhideWhenUsed="1"/>
+    <w:lsdException w:name="table of figures" w:unhideWhenUsed="1"/>
+    <w:lsdException w:name="envelope address" w:unhideWhenUsed="1"/>
+    <w:lsdException w:name="envelope return" w:unhideWhenUsed="1"/>
+    <w:lsdException w:name="footnote reference" w:unhideWhenUsed="1"/>
+    <w:lsdException w:name="annotation reference" w:unhideWhenUsed="1"/>
+    <w:lsdException w:name="line number" w:unhideWhenUsed="1"/>
+    <w:lsdException w:name="page number" w:unhideWhenUsed="1"/>
+    <w:lsdException w:name="endnote reference" w:unhideWhenUsed="1"/>
+    <w:lsdException w:name="endnote text" w:unhideWhenUsed="1"/>
+    <w:lsdException w:name="table of authorities" w:unhideWhenUsed="1"/>
+    <w:lsdException w:name="macro" w:unhideWhenUsed="1"/>
+    <w:lsdException w:name="toa heading" w:unhideWhenUsed="1"/>
+    <w:lsdException w:name="List" w:unhideWhenUsed="1"/>
+    <w:lsdException w:name="List Bullet" w:unhideWhenUsed="1"/>
+    <w:lsdException w:name="List Number" w:unhideWhenUsed="1"/>
+    <w:lsdException w:name="List 2" w:unhideWhenUsed="1"/>
+    <w:lsdException w:name="List 3" w:unhideWhenUsed="1"/>
+    <w:lsdException w:name="List 4" w:unhideWhenUsed="1"/>
+    <w:lsdException w:name="List 5" w:unhideWhenUsed="1"/>
+    <w:lsdException w:name="List Bullet 2" w:unhideWhenUsed="1"/>
+    <w:lsdException w:name="List Bullet 3" w:unhideWhenUsed="1"/>
+    <w:lsdException w:name="List Bullet 4" w:unhideWhenUsed="1"/>
+    <w:lsdException w:name="List Bullet 5" w:unhideWhenUsed="1"/>
+    <w:lsdException w:name="List Number 2" w:semiHidden="0"/>
+    <w:lsdException w:name="List Number 3" w:unhideWhenUsed="1"/>
+    <w:lsdException w:name="List Number 4" w:unhideWhenUsed="1"/>
+    <w:lsdException w:name="List Number 5" w:semiHidden="0"/>
+    <w:lsdException w:name="Title" w:semiHidden="0"/>
+    <w:lsdException w:name="Closing" w:unhideWhenUsed="1"/>
+    <w:lsdException w:name="Signature" w:unhideWhenUsed="1"/>
+    <w:lsdException w:name="Default Paragraph Font" w:unhideWhenUsed="1"/>
+    <w:lsdException w:name="Body Text" w:unhideWhenUsed="1"/>
+    <w:lsdException w:name="Body Text Indent" w:unhideWhenUsed="1"/>
+    <w:lsdException w:name="List Continue" w:unhideWhenUsed="1"/>
+    <w:lsdException w:name="List Continue 2" w:unhideWhenUsed="1"/>
+    <w:lsdException w:name="List Continue 3" w:unhideWhenUsed="1"/>
+    <w:lsdException w:name="List Continue 4" w:unhideWhenUsed="1"/>
+    <w:lsdException w:name="List Continue 5" w:unhideWhenUsed="1"/>
+    <w:lsdException w:name="Message Header" w:unhideWhenUsed="1"/>
+    <w:lsdException w:name="Subtitle" w:semiHidden="0"/>
+    <w:lsdException w:name="Salutation" w:unhideWhenUsed="1"/>
+    <w:lsdException w:name="Date" w:unhideWhenUsed="1"/>
+    <w:lsdException w:name="Body Text First Indent" w:unhideWhenUsed="1"/>
+    <w:lsdException w:name="Body Text First Indent 2" w:unhideWhenUsed="1"/>
+    <w:lsdException w:name="Note Heading" w:unhideWhenUsed="1"/>
+    <w:lsdException w:name="Body Text 2" w:unhideWhenUsed="1"/>
+    <w:lsdException w:name="Body Text 3" w:unhideWhenUsed="1"/>
+    <w:lsdException w:name="Body Text Indent 2" w:unhideWhenUsed="1"/>
+    <w:lsdException w:name="Body Text Indent 3" w:semiHidden="0"/>
+    <w:lsdException w:name="Block Text" w:semiHidden="0"/>
+    <w:lsdException w:name="Hyperlink" w:semiHidden="0"/>
+    <w:lsdException w:name="FollowedHyperlink" w:semiHidden="0"/>
+    <w:lsdException w:name="Strong" w:semiHidden="0"/>
+    <w:lsdException w:name="Emphasis" w:semiHidden="0"/>
+    <w:lsdException w:name="Document Map" w:unhideWhenUsed="1"/>
+    <w:lsdException w:name="Plain Text" w:unhideWhenUsed="1"/>
+    <w:lsdException w:name="E-mail Signature" w:unhideWhenUsed="1"/>
+    <w:lsdException w:name="HTML Top of Form" w:unhideWhenUsed="1"/>
+    <w:lsdException w:name="HTML Bottom of Form" w:unhideWhenUsed="1"/>
+    <w:lsdException w:name="Normal (Web)" w:unhideWhenUsed="1"/>
+    <w:lsdException w:name="HTML Acronym" w:unhideWhenUsed="1"/>
+    <w:lsdException w:name="HTML Address" w:unhideWhenUsed="1"/>
+    <w:lsdException w:name="HTML Cite" w:unhideWhenUsed="1"/>
+    <w:lsdException w:name="HTML Code" w:unhideWhenUsed="1"/>
+    <w:lsdException w:name="HTML Definition" w:unhideWhenUsed="1"/>
+    <w:lsdException w:name="HTML Keyboard" w:unhideWhenUsed="1"/>
+    <w:lsdException w:name="HTML Preformatted" w:unhideWhenUsed="1"/>
+    <w:lsdException w:name="HTML Sample" w:unhideWhenUsed="1"/>
+    <w:lsdException w:name="HTML Typewriter" w:unhideWhenUsed="1"/>
+    <w:lsdException w:name="HTML Variable" w:unhideWhenUsed="1"/>
+    <w:lsdException w:name="Normal Table" w:unhideWhenUsed="1"/>
+    <w:lsdException w:name="annotation subject" w:unhideWhenUsed="1"/>
+    <w:lsdException w:name="No List" w:unhideWhenUsed="1"/>
+    <w:lsdException w:name="Outline List 1" w:unhideWhenUsed="1"/>
+    <w:lsdException w:name="Outline List 2" w:unhideWhenUsed="1"/>
+    <w:lsdException w:name="Outline List 3" w:unhideWhenUsed="1"/>
+    <w:lsdException w:name="Table Simple 1" w:unhideWhenUsed="1"/>
+    <w:lsdException w:name="Table Simple 2" w:unhideWhenUsed="1"/>
+    <w:lsdException w:name="Table Simple 3" w:unhideWhenUsed="1"/>
+    <w:lsdException w:name="Table Classic 1" w:unhideWhenUsed="1"/>
+    <w:lsdException w:name="Table Classic 2" w:unhideWhenUsed="1"/>
+    <w:lsdException w:name="Table Classic 3" w:unhideWhenUsed="1"/>
+    <w:lsdException w:name="Table Classic 4" w:unhideWhenUsed="1"/>
+    <w:lsdException w:name="Table Colorful 1" w:unhideWhenUsed="1"/>
+    <w:lsdException w:name="Table Colorful 2" w:unhideWhenUsed="1"/>
+    <w:lsdException w:name="Table Colorful 3" w:unhideWhenUsed="1"/>
+    <w:lsdException w:name="Table Columns 1" w:unhideWhenUsed="1"/>
+    <w:lsdException w:name="Table Columns 2" w:unhideWhenUsed="1"/>
+    <w:lsdException w:name="Table Columns 3" w:unhideWhenUsed="1"/>
+    <w:lsdException w:name="Table Columns 4" w:unhideWhenUsed="1"/>
+    <w:lsdException w:name="Table Columns 5" w:unhideWhenUsed="1"/>
+    <w:lsdException w:name="Table Grid 1" w:unhideWhenUsed="1"/>
+    <w:lsdException w:name="Table Grid 2" w:unhideWhenUsed="1"/>
+    <w:lsdException w:name="Table Grid 3" w:unhideWhenUsed="1"/>
+    <w:lsdException w:name="Table Grid 4" w:unhideWhenUsed="1"/>
+    <w:lsdException w:name="Table Grid 5" w:unhideWhenUsed="1"/>
+    <w:lsdException w:name="Table Grid 6" w:unhideWhenUsed="1"/>
+    <w:lsdException w:name="Table Grid 7" w:unhideWhenUsed="1"/>
+    <w:lsdException w:name="Table Grid 8" w:unhideWhenUsed="1"/>
+    <w:lsdException w:name="Table List 1" w:unhideWhenUsed="1"/>
+    <w:lsdException w:name="Table List 2" w:unhideWhenUsed="1"/>
+    <w:lsdException w:name="Table List 3" w:unhideWhenUsed="1"/>
+    <w:lsdException w:name="Table List 4" w:unhideWhenUsed="1"/>
+    <w:lsdException w:name="Table List 5" w:unhideWhenUsed="1"/>
+    <w:lsdException w:name="Table List 6" w:unhideWhenUsed="1"/>
+    <w:lsdException w:name="Table List 7" w:unhideWhenUsed="1"/>
+    <w:lsdException w:name="Table List 8" w:unhideWhenUsed="1"/>
+    <w:lsdException w:name="Table 3D effects 1" w:unhideWhenUsed="1"/>
+    <w:lsdException w:name="Table 3D effects 2" w:unhideWhenUsed="1"/>
+    <w:lsdException w:name="Table 3D effects 3" w:unhideWhenUsed="1"/>
+    <w:lsdException w:name="Table Contemporary" w:unhideWhenUsed="1"/>
+    <w:lsdException w:name="Table Elegant" w:unhideWhenUsed="1"/>
+    <w:lsdException w:name="Table Professional" w:unhideWhenUsed="1"/>
+    <w:lsdException w:name="Table Subtle 1" w:unhideWhenUsed="1"/>
+    <w:lsdException w:name="Table Subtle 2" w:unhideWhenUsed="1"/>
+    <w:lsdException w:name="Table Web 1" w:unhideWhenUsed="1"/>
+    <w:lsdException w:name="Table Web 2" w:unhideWhenUsed="1"/>
+    <w:lsdException w:name="Table Web 3" w:unhideWhenUsed="1"/>
+    <w:lsdException w:name="Balloon Text" w:unhideWhenUsed="1"/>
+    <w:lsdException w:name="Table Grid" w:semiHidden="0"/>
+    <w:lsdException w:name="Table Theme" w:unhideWhenUsed="1"/>
+    <w:lsdException w:name="No Spacing" w:semiHidden="0"/>
+    <w:lsdException w:name="Light Shading" w:semiHidden="0"/>
+    <w:lsdException w:name="Light List" w:semiHidden="0"/>
+    <w:lsdException w:name="Light Grid" w:semiHidden="0"/>
+    <w:lsdException w:name="Medium Shading 1" w:semiHidden="0"/>
+    <w:lsdException w:name="Medium Shading 2" w:semiHidden="0"/>
+    <w:lsdException w:name="Medium List 1" w:semiHidden="0"/>
+    <w:lsdException w:name="Medium List 2" w:semiHidden="0"/>
+    <w:lsdException w:name="Medium Grid 1" w:semiHidden="0"/>
+    <w:lsdException w:name="Medium Grid 2" w:semiHidden="0"/>
+    <w:lsdException w:name="Medium Grid 3" w:semiHidden="0"/>
+    <w:lsdException w:name="Dark List" w:semiHidden="0"/>
+    <w:lsdException w:name="Colorful Shading" w:semiHidden="0"/>
+    <w:lsdException w:name="Colorful List" w:semiHidden="0"/>
+    <w:lsdException w:name="Colorful Grid" w:semiHidden="0"/>
+    <w:lsdException w:name="Light Shading Accent 1" w:semiHidden="0"/>
+    <w:lsdException w:name="Light List Accent 1" w:semiHidden="0"/>
+    <w:lsdException w:name="Light Grid Accent 1" w:semiHidden="0"/>
+    <w:lsdException w:name="Medium Shading 1 Accent 1" w:semiHidden="0"/>
+    <w:lsdException w:name="Medium Shading 2 Accent 1" w:semiHidden="0"/>
+    <w:lsdException w:name="Medium List 1 Accent 1" w:semiHidden="0"/>
+    <w:lsdException w:name="List Paragraph" w:semiHidden="0"/>
+    <w:lsdException w:name="Quote" w:semiHidden="0"/>
+    <w:lsdException w:name="Intense Quote" w:semiHidden="0"/>
+    <w:lsdException w:name="Medium List 2 Accent 1" w:semiHidden="0"/>
+    <w:lsdException w:name="Medium Grid 1 Accent 1" w:semiHidden="0"/>
+    <w:lsdException w:name="Medium Grid 2 Accent 1" w:semiHidden="0"/>
+    <w:lsdException w:name="Medium Grid 3 Accent 1" w:semiHidden="0"/>
+    <w:lsdException w:name="Dark List Accent 1" w:semiHidden="0"/>
+    <w:lsdException w:name="Colorful Shading Accent 1" w:semiHidden="0"/>
+    <w:lsdException w:name="Colorful List Accent 1" w:semiHidden="0"/>
+    <w:lsdException w:name="Colorful Grid Accent 1" w:semiHidden="0"/>
+    <w:lsdException w:name="Light Shading Accent 2" w:semiHidden="0"/>
+    <w:lsdException w:name="Light List Accent 2" w:semiHidden="0"/>
+    <w:lsdException w:name="Light Grid Accent 2" w:semiHidden="0"/>
+    <w:lsdException w:name="Medium Shading 1 Accent 2" w:semiHidden="0"/>
+    <w:lsdException w:name="Medium Shading 2 Accent 2" w:semiHidden="0"/>
+    <w:lsdException w:name="Medium List 1 Accent 2" w:semiHidden="0"/>
+    <w:lsdException w:name="Medium List 2 Accent 2" w:semiHidden="0"/>
+    <w:lsdException w:name="Medium Grid 1 Accent 2" w:semiHidden="0"/>
+    <w:lsdException w:name="Medium Grid 2 Accent 2" w:semiHidden="0"/>
+    <w:lsdException w:name="Medium Grid 3 Accent 2" w:semiHidden="0"/>
+    <w:lsdException w:name="Dark List Accent 2" w:semiHidden="0"/>
+    <w:lsdException w:name="Colorful Shading Accent 2" w:semiHidden="0"/>
+    <w:lsdException w:name="Colorful List Accent 2" w:semiHidden="0"/>
+    <w:lsdException w:name="Colorful Grid Accent 2" w:semiHidden="0"/>
+    <w:lsdException w:name="Light Shading Accent 3" w:semiHidden="0"/>
+    <w:lsdException w:name="Light List Accent 3" w:semiHidden="0"/>
+    <w:lsdException w:name="Light Grid Accent 3" w:semiHidden="0"/>
+    <w:lsdException w:name="Medium Shading 1 Accent 3" w:semiHidden="0"/>
+    <w:lsdException w:name="Medium Shading 2 Accent 3" w:semiHidden="0"/>
+    <w:lsdException w:name="Medium List 1 Accent 3" w:semiHidden="0"/>
+    <w:lsdException w:name="Medium List 2 Accent 3" w:semiHidden="0"/>
+    <w:lsdException w:name="Medium Grid 1 Accent 3" w:semiHidden="0"/>
+    <w:lsdException w:name="Medium Grid 2 Accent 3" w:semiHidden="0"/>
+    <w:lsdException w:name="Medium Grid 3 Accent 3" w:semiHidden="0"/>
+    <w:lsdException w:name="Dark List Accent 3" w:semiHidden="0"/>
+    <w:lsdException w:name="Colorful Shading Accent 3" w:semiHidden="0"/>
+    <w:lsdException w:name="Colorful List Accent 3" w:semiHidden="0"/>
+    <w:lsdException w:name="Colorful Grid Accent 3" w:semiHidden="0"/>
+    <w:lsdException w:name="Light Shading Accent 4" w:semiHidden="0"/>
+    <w:lsdException w:name="Light List Accent 4" w:semiHidden="0"/>
+    <w:lsdException w:name="Light Grid Accent 4" w:semiHidden="0"/>
+    <w:lsdException w:name="Medium Shading 1 Accent 4" w:semiHidden="0"/>
+    <w:lsdException w:name="Medium Shading 2 Accent 4" w:semiHidden="0"/>
+    <w:lsdException w:name="Medium List 1 Accent 4" w:semiHidden="0"/>
+    <w:lsdException w:name="Medium List 2 Accent 4" w:semiHidden="0"/>
+    <w:lsdException w:name="Medium Grid 1 Accent 4" w:semiHidden="0"/>
+    <w:lsdException w:name="Medium Grid 2 Accent 4" w:semiHidden="0"/>
+    <w:lsdException w:name="Medium Grid 3 Accent 4" w:semiHidden="0"/>
+    <w:lsdException w:name="Dark List Accent 4" w:semiHidden="0"/>
+    <w:lsdException w:name="Colorful Shading Accent 4" w:semiHidden="0"/>
+    <w:lsdException w:name="Colorful List Accent 4" w:semiHidden="0"/>
+    <w:lsdException w:name="Colorful Grid Accent 4" w:semiHidden="0"/>
+    <w:lsdException w:name="Light Shading Accent 5" w:semiHidden="0"/>
+    <w:lsdException w:name="Light List Accent 5" w:semiHidden="0"/>
+    <w:lsdException w:name="Light Grid Accent 5" w:semiHidden="0"/>
+    <w:lsdException w:name="Medium Shading 1 Accent 5" w:semiHidden="0"/>
+    <w:lsdException w:name="Medium Shading 2 Accent 5" w:semiHidden="0"/>
+    <w:lsdException w:name="Medium List 1 Accent 5" w:semiHidden="0"/>
+    <w:lsdException w:name="Medium List 2 Accent 5" w:semiHidden="0"/>
+    <w:lsdException w:name="Medium Grid 1 Accent 5" w:semiHidden="0"/>
+    <w:lsdException w:name="Medium Grid 2 Accent 5" w:semiHidden="0"/>
+    <w:lsdException w:name="Medium Grid 3 Accent 5" w:semiHidden="0"/>
+    <w:lsdException w:name="Dark List Accent 5" w:semiHidden="0"/>
+    <w:lsdException w:name="Colorful Shading Accent 5" w:semiHidden="0"/>
+    <w:lsdException w:name="Colorful List Accent 5" w:semiHidden="0"/>
+    <w:lsdException w:name="Colorful Grid Accent 5" w:semiHidden="0"/>
+    <w:lsdException w:name="Light Shading Accent 6" w:semiHidden="0"/>
+    <w:lsdException w:name="Light List Accent 6" w:semiHidden="0"/>
+    <w:lsdException w:name="Light Grid Accent 6" w:semiHidden="0"/>
+    <w:lsdException w:name="Medium Shading 1 Accent 6" w:semiHidden="0"/>
+    <w:lsdException w:name="Medium Shading 2 Accent 6" w:semiHidden="0"/>
+    <w:lsdException w:name="Medium List 1 Accent 6" w:semiHidden="0"/>
+    <w:lsdException w:name="Medium List 2 Accent 6" w:semiHidden="0"/>
+    <w:lsdException w:name="Medium Grid 1 Accent 6" w:semiHidden="0"/>
+    <w:lsdException w:name="Medium Grid 2 Accent 6" w:semiHidden="0"/>
+    <w:lsdException w:name="Medium Grid 3 Accent 6" w:semiHidden="0"/>
+    <w:lsdException w:name="Dark List Accent 6" w:semiHidden="0"/>
+    <w:lsdException w:name="Colorful Shading Accent 6" w:semiHidden="0"/>
+    <w:lsdException w:name="Colorful List Accent 6" w:semiHidden="0"/>
+    <w:lsdException w:name="Colorful Grid Accent 6" w:semiHidden="0"/>
+    <w:lsdException w:name="Subtle Emphasis" w:semiHidden="0"/>
+    <w:lsdException w:name="Intense Emphasis" w:semiHidden="0"/>
+    <w:lsdException w:name="Subtle Reference" w:semiHidden="0"/>
+    <w:lsdException w:name="Intense Reference" w:semiHidden="0"/>
+    <w:lsdException w:name="Book Title" w:semiHidden="0"/>
+    <w:lsdException w:name="Bibliography" w:unhideWhenUsed="1"/>
+    <w:lsdException w:name="TOC Heading" w:unhideWhenUsed="1"/>
   </w:latentStyles>
   <w:style w:type="paragraph" w:default="1" w:styleId="Normal">
     <w:name w:val="Normal"/>
@@ -4274,6 +4580,10 @@
     <w:name w:val="Bibliography"/>
     <w:basedOn w:val="Normal"/>
     <w:qFormat/>
+    <w:rsid w:val="00FF201B"/>
+    <w:pPr>
+      <w:jc w:val="left"/>
+    </w:pPr>
   </w:style>
   <w:style w:type="paragraph" w:styleId="BlockText">
     <w:name w:val="Block Text"/>
@@ -4756,6 +5066,35 @@
       <w:rFonts w:ascii="Bodoni MT" w:hAnsi="Bodoni MT" w:cs="Leelawadee UI"/>
       <w:noProof/>
       <w:color w:val="FFFFFF" w:themeColor="background1"/>
+    </w:rPr>
+  </w:style>
+  <w:style w:type="paragraph" w:styleId="BalloonText">
+    <w:name w:val="Balloon Text"/>
+    <w:basedOn w:val="Normal"/>
+    <w:link w:val="BalloonTextChar"/>
+    <w:semiHidden/>
+    <w:unhideWhenUsed/>
+    <w:rsid w:val="00FF201B"/>
+    <w:pPr>
+      <w:spacing w:before="0" w:after="0"/>
+    </w:pPr>
+    <w:rPr>
+      <w:rFonts w:ascii="Tahoma" w:hAnsi="Tahoma" w:cs="Tahoma"/>
+      <w:sz w:val="16"/>
+      <w:szCs w:val="16"/>
+    </w:rPr>
+  </w:style>
+  <w:style w:type="character" w:customStyle="1" w:styleId="BalloonTextChar">
+    <w:name w:val="Balloon Text Char"/>
+    <w:basedOn w:val="DefaultParagraphFont"/>
+    <w:link w:val="BalloonText"/>
+    <w:semiHidden/>
+    <w:rsid w:val="00FF201B"/>
+    <w:rPr>
+      <w:rFonts w:ascii="Tahoma" w:hAnsi="Tahoma" w:cs="Tahoma"/>
+      <w:noProof/>
+      <w:sz w:val="16"/>
+      <w:szCs w:val="16"/>
     </w:rPr>
   </w:style>
 </w:styles>

</xml_diff>

<commit_message>
update template, reknit doc + html
</commit_message>
<xml_diff>
--- a/Crossmodality_Toolkit.docx
+++ b/Crossmodality_Toolkit.docx
@@ -412,7 +412,7 @@
         <w:t xml:space="preserve"> </w:t>
       </w:r>
       <w:r>
-        <w:t xml:space="preserve">(Ohala 1994)</w:t>
+        <w:t xml:space="preserve">(Ohala 1983)</w:t>
       </w:r>
       <w:r>
         <w:t xml:space="preserve">. Similarly, despite 'maluma' not being a word in English, experimental participants generally agree that it is a better label for an unfamiliar curvy object than a jagged one</w:t>
@@ -436,7 +436,7 @@
         <w:t xml:space="preserve"> </w:t>
       </w:r>
       <w:r>
-        <w:t xml:space="preserve">(e.g. Kohler, 1929), and have an even longer pedigree in philosophy and the humanities (Plato ref). Because of their long history, these biases have gone by a number of names (phonetic symbolism:</w:t>
+        <w:t xml:space="preserve">(e.g. Kohler, 1929), and have an even longer pedigree in philosophy and the humanities (Plato ref). Because of their long history, these biases have gone by a number of names —phonetic symbolism</w:t>
       </w:r>
       <w:r>
         <w:t xml:space="preserve"> </w:t>
@@ -445,7 +445,25 @@
         <w:t xml:space="preserve">(Sapir 1929)</w:t>
       </w:r>
       <w:r>
-        <w:t xml:space="preserve">; sound symbolism: REF; metaphorical mappings: Evans &amp; Treisman, 2010) depending on the field of study and particular interests of the researcher in question. Recently, however, the term</w:t>
+        <w:t xml:space="preserve">, sound symbolism</w:t>
+      </w:r>
+      <w:r>
+        <w:t xml:space="preserve"> </w:t>
+      </w:r>
+      <w:r>
+        <w:t xml:space="preserve">(Hinton, Nichols, and Ohala 1994)</w:t>
+      </w:r>
+      <w:r>
+        <w:t xml:space="preserve">; crossmodal metaphors</w:t>
+      </w:r>
+      <w:r>
+        <w:t xml:space="preserve"> </w:t>
+      </w:r>
+      <w:r>
+        <w:t xml:space="preserve">(Evans and Treisman 2010)</w:t>
+      </w:r>
+      <w:r>
+        <w:t xml:space="preserve">— depending on the field of study and particular interests of the researcher in question. Recently, however, the term</w:t>
       </w:r>
       <w:r>
         <w:t xml:space="preserve"> </w:t>
@@ -492,9 +510,6 @@
       <w:r>
         <w:t xml:space="preserve"> </w:t>
       </w:r>
-      <w:r>
-        <w:t xml:space="preserve">(Nielsen, 2017; other refs?).</w:t>
-      </w:r>
     </w:p>
     <w:p>
       <w:pPr>
@@ -509,7 +524,16 @@
         <w:pStyle w:val="BodyText"/>
       </w:pPr>
       <w:r>
-        <w:t xml:space="preserve">As noted by others (Spence, 2011; Parise, 2016), it seems to be the case that wherever we look for evidence of a crossmodal association, we find it, so what are we to make of the growing crossmodal correspondence literature, especially with regards to what it tells us about cognition and its effects on language and related processes? One possibility is that it is indeed the case that crossmodal correspondences can be (and are) manifest in all possible configurations, but there are a number of (non-exclusive) alternatives:</w:t>
+        <w:t xml:space="preserve">It seems to be the case that wherever we look for evidence of a crossmodal association, we find it</w:t>
+      </w:r>
+      <w:r>
+        <w:t xml:space="preserve"> </w:t>
+      </w:r>
+      <w:r>
+        <w:t xml:space="preserve">(Spence 2011; Parise 2016)</w:t>
+      </w:r>
+      <w:r>
+        <w:t xml:space="preserve">, so what are we to make of the growing crossmodal correspondence literature, especially with regards to what it tells us about cognition and its effects on language and related processes? One possibility is that it is indeed the case that crossmodal correspondences can be (and are) manifest in all possible configurations, but there are a number of (non-exclusive) alternatives:</w:t>
       </w:r>
     </w:p>
     <w:p>
@@ -605,7 +629,25 @@
         <w:rPr>
           <w:i/>
         </w:rPr>
-        <w:t xml:space="preserve">Stimuli used in typical crossmodal correspondence tasks are generally not shared between studies, do not vary parametrically, and are presented as binary pairs (e.g. a "high" vs "low" pitched tone) which assume that crossmodal correspondences are monotonic (Parise, 2016).</w:t>
+        <w:t xml:space="preserve">Stimuli used in typical crossmodal correspondence tasks are generally not shared between studies, do not vary parametrically, and are presented as binary pairs (e.g. a "high" vs "low" pitched tone) which assume that crossmodal correspondences are monotonic</w:t>
+      </w:r>
+      <w:r>
+        <w:rPr>
+          <w:i/>
+        </w:rPr>
+        <w:t xml:space="preserve"> </w:t>
+      </w:r>
+      <w:r>
+        <w:rPr>
+          <w:i/>
+        </w:rPr>
+        <w:t xml:space="preserve">(Parise 2016)</w:t>
+      </w:r>
+      <w:r>
+        <w:rPr>
+          <w:i/>
+        </w:rPr>
+        <w:t xml:space="preserve">.</w:t>
       </w:r>
     </w:p>
     <w:p>
@@ -688,7 +730,25 @@
         <w:pStyle w:val="BodyText"/>
       </w:pPr>
       <w:r>
-        <w:t xml:space="preserve">This type of network representation is useful, and does indeed catalogue a subset of the multitude of crossmodal correspondences, but comparing the associations to one another is problematic, given different stimuli, experimental protocols, and standards of evidence. This is further complicated by the fact that crossmodal correspondences are not likely to represent a unitary, ungraded, monotonic phenomenon (Westbury, 2005), but to have multiple causes, including learning and mediation (Sidhu &amp; Pexman, 2017).</w:t>
+        <w:t xml:space="preserve">This type of network representation is useful, and does indeed catalogue a subset of the multitude of crossmodal correspondences, but comparing the associations to one another is problematic, given different stimuli, experimental protocols, and standards of evidence. This is further complicated by the fact that crossmodal correspondences are not likely to represent a unitary, ungraded, monotonic phenomenon</w:t>
+      </w:r>
+      <w:r>
+        <w:t xml:space="preserve"> </w:t>
+      </w:r>
+      <w:r>
+        <w:t xml:space="preserve">(Westbury 2005)</w:t>
+      </w:r>
+      <w:r>
+        <w:t xml:space="preserve">, but to have multiple causes, including learning and mediation</w:t>
+      </w:r>
+      <w:r>
+        <w:t xml:space="preserve"> </w:t>
+      </w:r>
+      <w:r>
+        <w:t xml:space="preserve">(Sidhu and Pexman 2017)</w:t>
+      </w:r>
+      <w:r>
+        <w:t xml:space="preserve">.</w:t>
       </w:r>
     </w:p>
     <w:p>
@@ -724,7 +784,16 @@
         <w:pStyle w:val="FirstParagraph"/>
       </w:pPr>
       <w:r>
-        <w:t xml:space="preserve">Papers exploring crossmodal correspondences often focus on a single association, such as the well-studied Takete-Maluma effect (Kohler, 1947), where plosive consonants like</w:t>
+        <w:t xml:space="preserve">Papers exploring crossmodal correspondences often focus on a single association, such as the well-studied Takete-Maluma effect</w:t>
+      </w:r>
+      <w:r>
+        <w:t xml:space="preserve"> </w:t>
+      </w:r>
+      <w:r>
+        <w:t xml:space="preserve">(Köhler 1947)</w:t>
+      </w:r>
+      <w:r>
+        <w:t xml:space="preserve">, where plosive consonants like</w:t>
       </w:r>
       <w:r>
         <w:t xml:space="preserve"> </w:t>
@@ -784,7 +853,16 @@
         <w:t xml:space="preserve"> </w:t>
       </w:r>
       <w:r>
-        <w:t xml:space="preserve">with curvier images (Nielsen &amp; Rendall, 2011; cf. Styles &amp; Gawne, 2017 for a recent review). This approach, of course, has its strengths, especially as researchers explore different methodologies and center in on increasing accurate descriptions of behaviour and its mechanistic underpinnings (e.g. Jones et al. ref). This focus on single correspondences, however, makes comparing the results of various experiments difficult. Consider Figure 2, below:</w:t>
+        <w:t xml:space="preserve">with curvier images</w:t>
+      </w:r>
+      <w:r>
+        <w:t xml:space="preserve"> </w:t>
+      </w:r>
+      <w:r>
+        <w:t xml:space="preserve">(Nielsen and Rendall 2011; cf. Lockwood and Dingemanse 2015; Styles and Gawne 2017 for recent reviews)</w:t>
+      </w:r>
+      <w:r>
+        <w:t xml:space="preserve">. This approach, of course, has its strengths, especially as researchers explore different methodologies and center in on increasing accurate descriptions of behaviour and its mechanistic underpinnings (e.g. Jones et al. ref). This focus on single correspondences, however, makes comparing the results of various experiments difficult. Consider Figure 2, below:</w:t>
       </w:r>
     </w:p>
     <w:p>
@@ -879,7 +957,49 @@
         <w:pStyle w:val="FirstParagraph"/>
       </w:pPr>
       <w:r>
-        <w:t xml:space="preserve">Figure 2 demonstrates that even with all of the pertinent information from a set of crossmodal correspondence experiments, it can be difficult to make meaningful predictions to new stimuli or new experimental paradigms. In a novel experiment, how might pure tones at 1500 Hz (high) and 1000 Hz (low; Evans &amp; Treisman, 2011) be matched to white dots moving at either 40% (slow) or 160% (fast; Yong &amp; Hsieh, 2017) the speed of a reference object? Would the results be similar to those obtained by Collier &amp; Hubbard (2001) studying the "same" crossmodal correspondence? Would the nature of the task matter? What about the directionality of the association being tested (e.g. whether participants were choosing which of two moving images corresponds to a high-pitched sound, or decide whether a high vs. low-pitched sound corresponds to a fast-moving object). In the best cases, well-intentioned researchers have explored over a dozen crossmodal correspondences (e.g. Lindauer, 1990; other refs?), but even these types of studies do not typically make a sufficient impact that their stimuli are re-used or even replicated.</w:t>
+        <w:t xml:space="preserve">Figure 2 demonstrates that even with all of the pertinent information from a set of crossmodal correspondence experiments, it can be difficult to make meaningful predictions to new stimuli or new experimental paradigms. In a novel experiment, how might pure tones at 1500 Hz (high) and 1000 Hz</w:t>
+      </w:r>
+      <w:r>
+        <w:t xml:space="preserve"> </w:t>
+      </w:r>
+      <w:r>
+        <w:t xml:space="preserve">(low; Evans and Treisman 2010)</w:t>
+      </w:r>
+      <w:r>
+        <w:t xml:space="preserve"> </w:t>
+      </w:r>
+      <w:r>
+        <w:t xml:space="preserve">be matched to white dots moving at either 40% (slow) or 160% (fast; Yong &amp; Hsieh, 2017)</w:t>
+      </w:r>
+      <w:r>
+        <w:t xml:space="preserve"> </w:t>
+      </w:r>
+      <w:r>
+        <w:t xml:space="preserve"> </w:t>
+      </w:r>
+      <w:r>
+        <w:t xml:space="preserve">the speed of a reference object? Would the results be similar to those obtained by Collier &amp; Hubbard</w:t>
+      </w:r>
+      <w:r>
+        <w:t xml:space="preserve"> </w:t>
+      </w:r>
+      <w:r>
+        <w:t xml:space="preserve">(2001)</w:t>
+      </w:r>
+      <w:r>
+        <w:t xml:space="preserve"> </w:t>
+      </w:r>
+      <w:r>
+        <w:t xml:space="preserve">studying the "same" crossmodal correspondence? Would the nature of the task matter? What about the directionality of the association being tested (e.g. whether participants were choosing which of two moving images corresponds to a high-pitched sound, or decide whether a high vs. low-pitched sound corresponds to a fast-moving object). In the best cases, well-intentioned researchers have explored over a dozen crossmodal correspondences</w:t>
+      </w:r>
+      <w:r>
+        <w:t xml:space="preserve"> </w:t>
+      </w:r>
+      <w:r>
+        <w:t xml:space="preserve">(e.g., Lindauer 1990)</w:t>
+      </w:r>
+      <w:r>
+        <w:t xml:space="preserve">, but even these types of studies do not typically make a sufficient impact that their stimuli are re-used or even replicated.</w:t>
       </w:r>
     </w:p>
     <w:p>
@@ -1077,7 +1197,19 @@
         <w:pStyle w:val="BodyText"/>
       </w:pPr>
       <w:r>
-        <w:t xml:space="preserve">For pairs of stimuli contrasting in Pitch, we generated stimuli from the four sources, correcting amplitude based on equal loudness curves from Suzuki &amp; Takeshima (ref). Thus, following Bien et al. (2012) High Pitch tokens were generated with a pitch of 4500 Hz at 63 dB, while Low Pitch tokens were generated with a pitch of 250 Hz at 72 dB.</w:t>
+        <w:t xml:space="preserve">For pairs of stimuli contrasting in Pitch, we generated stimuli from the four sources, correcting amplitude based on equal loudness curves from Suzuki &amp; Takeshima (ref). Thus, following Bien et al.</w:t>
+      </w:r>
+      <w:r>
+        <w:t xml:space="preserve"> </w:t>
+      </w:r>
+      <w:r>
+        <w:t xml:space="preserve">(2012)</w:t>
+      </w:r>
+      <w:r>
+        <w:t xml:space="preserve"> </w:t>
+      </w:r>
+      <w:r>
+        <w:t xml:space="preserve">High Pitch tokens were generated with a pitch of 4500 Hz at 63 dB, while Low Pitch tokens were generated with a pitch of 250 Hz at 72 dB.</w:t>
       </w:r>
     </w:p>
     <w:p>
@@ -2875,7 +3007,19 @@
         <w:pStyle w:val="BodyText"/>
       </w:pPr>
       <w:r>
-        <w:t xml:space="preserve">It may ultimately be the case that implicit tasks are more appropriate, but, echnoing Westbury (2005) we suggest that performance differences between implicit and explicit tasks might inform us about different types of crossmodal correspondences, rather than treating all crossmodal correspondences as being isolated and unitary phenomena. From this perspective, the results of our explicit task can serve as a baseline for comparison to subsequently collected data using more implicit procedures.</w:t>
+        <w:t xml:space="preserve">It may ultimately be the case that implicit tasks are more appropriate, but, echoing Westbury</w:t>
+      </w:r>
+      <w:r>
+        <w:t xml:space="preserve"> </w:t>
+      </w:r>
+      <w:r>
+        <w:t xml:space="preserve">(2005)</w:t>
+      </w:r>
+      <w:r>
+        <w:t xml:space="preserve"> </w:t>
+      </w:r>
+      <w:r>
+        <w:t xml:space="preserve">we suggest that performance differences between implicit and explicit tasks might inform us about different types of crossmodal correspondences, rather than treating all crossmodal correspondences as being isolated and unitary phenomena. From this perspective, the results of our explicit task can serve as a baseline for comparison to subsequently collected data using more implicit procedures.</w:t>
       </w:r>
     </w:p>
     <w:p>
@@ -2893,7 +3037,16 @@
         <w:pStyle w:val="FirstParagraph"/>
       </w:pPr>
       <w:r>
-        <w:t xml:space="preserve">Our experimental results were collected with adult participants who are not language naive and are generally (by dint of being Mechanical Turk workers) experienced with participating in experiments. Many researchers have speculated, for a variety of reasons, that we should not expect that adult participants would respond similarly to younger participants (e.g. Maurer, Pathman, &amp; Mondloch, 2006). Whether this is true because there are developmental differences in sensitivity to crossmodal associations (ref) or simply because adults, by virtue of experience, are more sensitive to task demands and responding systematically is currently not particularly well known.</w:t>
+        <w:t xml:space="preserve">Our experimental results were collected with adult participants who are not language naive and are generally (by dint of being Mechanical Turk workers) experienced with participating in experiments. Many researchers have speculated, for a variety of reasons, that we should not expect that adult participants would respond similarly to younger participants</w:t>
+      </w:r>
+      <w:r>
+        <w:t xml:space="preserve"> </w:t>
+      </w:r>
+      <w:r>
+        <w:t xml:space="preserve">(e.g., Maurer, Pathman, and Mondloch 2006)</w:t>
+      </w:r>
+      <w:r>
+        <w:t xml:space="preserve">. Whether this is true because there are developmental differences in sensitivity to crossmodal associations (ref) or simply because adults, by virtue of experience, are more sensitive to task demands and responding systematically is currently not well known.</w:t>
       </w:r>
     </w:p>
     <w:p>
@@ -2927,7 +3080,19 @@
         <w:pStyle w:val="BodyText"/>
       </w:pPr>
       <w:r>
-        <w:t xml:space="preserve">One additional strength of the approach here is the ability of this type of large network of associations to make predictions based on new data. We might, for example, take data from existing experiments showing that participants associate high-front vowels with small jagged images (Westbury et al., 2017) and feed this information to our network to make predictions about how vowel height and frontness might be associated with other domains like brightness, speed, color, or emotion (cf. Thompson, Nielsen, &amp; Sulik, in prep). The ability to impute these kinds of predictions allows this kind of approach to very quickly build upon itself, producing an increasingly rich dataset that will allow for more advanced techniques attempting to explore the relationships between crossmodal correspondences (Sulik, Thompson, &amp; Nielsen, in prep).</w:t>
+        <w:t xml:space="preserve">One additional strength of the approach here is the ability of this type of large network of associations to make predictions based on new data. We might, for example, take data from existing experiments showing that participants associate high-front vowels with small jagged images</w:t>
+      </w:r>
+      <w:r>
+        <w:t xml:space="preserve"> </w:t>
+      </w:r>
+      <w:r>
+        <w:t xml:space="preserve">(Westbury et al. 2017)</w:t>
+      </w:r>
+      <w:r>
+        <w:t xml:space="preserve"> </w:t>
+      </w:r>
+      <w:r>
+        <w:t xml:space="preserve">and feed this information to our network to make predictions about how vowel height and frontness might be associated with other domains like brightness, speed, color, or emotion (cf. Thompson, Nielsen, &amp; Sulik, in prep). The ability to impute these kinds of predictions allows this kind of approach to very quickly build upon itself, producing an increasingly rich dataset that will allow for more advanced techniques attempting to explore the relationships between crossmodal correspondences (Sulik, Thompson, &amp; Nielsen, in prep).</w:t>
       </w:r>
     </w:p>
     <w:p>
@@ -3096,6 +3261,60 @@
         <w:pStyle w:val="Bibliography"/>
       </w:pPr>
       <w:r>
+        <w:t xml:space="preserve">Bien, Nina, Sanne ten Oever, Rainer Goebel, and Alexander T. Sack. 2012. “The Sound of Size: Crossmodal Binding in Pitch-Size Synesthesia: A Combined TMS, EEG and Psychophysics Study.”</w:t>
+      </w:r>
+      <w:r>
+        <w:t xml:space="preserve"> </w:t>
+      </w:r>
+      <w:r>
+        <w:rPr>
+          <w:i/>
+        </w:rPr>
+        <w:t xml:space="preserve">NeuroImage</w:t>
+      </w:r>
+      <w:r>
+        <w:t xml:space="preserve">, Neuroergonomics: The human brain in action and at work, 59 (1): 663–72. doi:</w:t>
+      </w:r>
+      <w:hyperlink r:id="rId116">
+        <w:r>
+          <w:rPr>
+            <w:rStyle w:val="Hyperlink"/>
+          </w:rPr>
+          <w:t xml:space="preserve">10.1016/j.neuroimage.2011.06.095</w:t>
+        </w:r>
+      </w:hyperlink>
+      <w:r>
+        <w:t xml:space="preserve">.</w:t>
+      </w:r>
+    </w:p>
+    <w:p>
+      <w:pPr>
+        <w:pStyle w:val="Bibliography"/>
+      </w:pPr>
+      <w:r>
+        <w:t xml:space="preserve">Collier, William G., and Timothy L. Hubbard. 2001. “Musical Scales and Evaluations of Happiness and Awkwardness: Effects of Pitch, Direction, and Scale Mode.”</w:t>
+      </w:r>
+      <w:r>
+        <w:t xml:space="preserve"> </w:t>
+      </w:r>
+      <w:r>
+        <w:rPr>
+          <w:i/>
+        </w:rPr>
+        <w:t xml:space="preserve">The American Journal of Psychology</w:t>
+      </w:r>
+      <w:r>
+        <w:t xml:space="preserve"> </w:t>
+      </w:r>
+      <w:r>
+        <w:t xml:space="preserve">114 (3): 355.</w:t>
+      </w:r>
+    </w:p>
+    <w:p>
+      <w:pPr>
+        <w:pStyle w:val="Bibliography"/>
+      </w:pPr>
+      <w:r>
         <w:t xml:space="preserve">Cuskley, Christine. 2013. “Shared Cross-Modal Associations and the Emergence of the Lexicon.” PhD dissertation, Edinburgh: University of Edinburgh.</w:t>
       </w:r>
     </w:p>
@@ -3121,7 +3340,7 @@
       <w:r>
         <w:t xml:space="preserve">29 (1-3): 29–48. doi:</w:t>
       </w:r>
-      <w:hyperlink r:id="rId116">
+      <w:hyperlink r:id="rId117">
         <w:r>
           <w:rPr>
             <w:rStyle w:val="Hyperlink"/>
@@ -3138,6 +3357,60 @@
         <w:pStyle w:val="Bibliography"/>
       </w:pPr>
       <w:r>
+        <w:t xml:space="preserve">Evans, Karla K., and Anne Treisman. 2010. “Natural Cross-Modal Mappings Between Visual and Auditory Features.”</w:t>
+      </w:r>
+      <w:r>
+        <w:t xml:space="preserve"> </w:t>
+      </w:r>
+      <w:r>
+        <w:rPr>
+          <w:i/>
+        </w:rPr>
+        <w:t xml:space="preserve">Journal of Vision</w:t>
+      </w:r>
+      <w:r>
+        <w:t xml:space="preserve"> </w:t>
+      </w:r>
+      <w:r>
+        <w:t xml:space="preserve">10 (1): 6–6. doi:</w:t>
+      </w:r>
+      <w:hyperlink r:id="rId118">
+        <w:r>
+          <w:rPr>
+            <w:rStyle w:val="Hyperlink"/>
+          </w:rPr>
+          <w:t xml:space="preserve">10.1167/10.1.6</w:t>
+        </w:r>
+      </w:hyperlink>
+      <w:r>
+        <w:t xml:space="preserve">.</w:t>
+      </w:r>
+    </w:p>
+    <w:p>
+      <w:pPr>
+        <w:pStyle w:val="Bibliography"/>
+      </w:pPr>
+      <w:r>
+        <w:t xml:space="preserve">Hinton, Leanne, Johanna Nichols, and John J. Ohala, eds. 1994.</w:t>
+      </w:r>
+      <w:r>
+        <w:t xml:space="preserve"> </w:t>
+      </w:r>
+      <w:r>
+        <w:rPr>
+          <w:i/>
+        </w:rPr>
+        <w:t xml:space="preserve">Sound Symbolism</w:t>
+      </w:r>
+      <w:r>
+        <w:t xml:space="preserve">. Cambridge: Cambridge University Press.</w:t>
+      </w:r>
+    </w:p>
+    <w:p>
+      <w:pPr>
+        <w:pStyle w:val="Bibliography"/>
+      </w:pPr>
+      <w:r>
         <w:t xml:space="preserve">Köhler, W. 1929.</w:t>
       </w:r>
       <w:r>
@@ -3178,6 +3451,74 @@
         <w:pStyle w:val="Bibliography"/>
       </w:pPr>
       <w:r>
+        <w:t xml:space="preserve">Lindauer, Martin S. 1990. “The Effects of the Physiognomic Stimuli Taketa and Maluma on the Meanings of Neutral Stimuli.”</w:t>
+      </w:r>
+      <w:r>
+        <w:t xml:space="preserve"> </w:t>
+      </w:r>
+      <w:r>
+        <w:rPr>
+          <w:i/>
+        </w:rPr>
+        <w:t xml:space="preserve">Bulletin of the Psychonomic Society</w:t>
+      </w:r>
+      <w:r>
+        <w:t xml:space="preserve"> </w:t>
+      </w:r>
+      <w:r>
+        <w:t xml:space="preserve">28 (2): 151–54. doi:</w:t>
+      </w:r>
+      <w:hyperlink r:id="rId119">
+        <w:r>
+          <w:rPr>
+            <w:rStyle w:val="Hyperlink"/>
+          </w:rPr>
+          <w:t xml:space="preserve">10.3758/BF03333991</w:t>
+        </w:r>
+      </w:hyperlink>
+      <w:r>
+        <w:t xml:space="preserve">.</w:t>
+      </w:r>
+    </w:p>
+    <w:p>
+      <w:pPr>
+        <w:pStyle w:val="Bibliography"/>
+      </w:pPr>
+      <w:r>
+        <w:t xml:space="preserve">Lockwood, Gwilym, and Mark Dingemanse. 2015. “Iconicity in the Lab: A Review of Behavioural, Developmental, and Neuroimaging Research into Sound-Symbolism.”</w:t>
+      </w:r>
+      <w:r>
+        <w:t xml:space="preserve"> </w:t>
+      </w:r>
+      <w:r>
+        <w:rPr>
+          <w:i/>
+        </w:rPr>
+        <w:t xml:space="preserve">Frontiers in Psychology</w:t>
+      </w:r>
+      <w:r>
+        <w:t xml:space="preserve"> </w:t>
+      </w:r>
+      <w:r>
+        <w:t xml:space="preserve">6 (1246): 1–14. doi:</w:t>
+      </w:r>
+      <w:hyperlink r:id="rId120">
+        <w:r>
+          <w:rPr>
+            <w:rStyle w:val="Hyperlink"/>
+          </w:rPr>
+          <w:t xml:space="preserve">10.3389/fpsyg.2015.01246</w:t>
+        </w:r>
+      </w:hyperlink>
+      <w:r>
+        <w:t xml:space="preserve">.</w:t>
+      </w:r>
+    </w:p>
+    <w:p>
+      <w:pPr>
+        <w:pStyle w:val="Bibliography"/>
+      </w:pPr>
+      <w:r>
         <w:t xml:space="preserve">Marks, Lawrence E. 1978.</w:t>
       </w:r>
       <w:r>
@@ -3198,6 +3539,74 @@
         <w:pStyle w:val="Bibliography"/>
       </w:pPr>
       <w:r>
+        <w:t xml:space="preserve">Maurer, Daphne, Thanujeni Pathman, and Catherine J. Mondloch. 2006. “The Shape of Boubas: Sound-Shape Correspondences in Toddlers and Adults.”</w:t>
+      </w:r>
+      <w:r>
+        <w:t xml:space="preserve"> </w:t>
+      </w:r>
+      <w:r>
+        <w:rPr>
+          <w:i/>
+        </w:rPr>
+        <w:t xml:space="preserve">Developmental Science</w:t>
+      </w:r>
+      <w:r>
+        <w:t xml:space="preserve"> </w:t>
+      </w:r>
+      <w:r>
+        <w:t xml:space="preserve">9 (3): 316–22. doi:</w:t>
+      </w:r>
+      <w:hyperlink r:id="rId121">
+        <w:r>
+          <w:rPr>
+            <w:rStyle w:val="Hyperlink"/>
+          </w:rPr>
+          <w:t xml:space="preserve">10.1111/j.1467-7687.2006.00495.x</w:t>
+        </w:r>
+      </w:hyperlink>
+      <w:r>
+        <w:t xml:space="preserve">.</w:t>
+      </w:r>
+    </w:p>
+    <w:p>
+      <w:pPr>
+        <w:pStyle w:val="Bibliography"/>
+      </w:pPr>
+      <w:r>
+        <w:t xml:space="preserve">Nielsen, Alan K. S., and Drew Rendall. 2011. “The Sound of Round: Evaluating the Sound-Symbolic Role of Consonants in the Classic Takete-Maluma Phenomenon.”</w:t>
+      </w:r>
+      <w:r>
+        <w:t xml:space="preserve"> </w:t>
+      </w:r>
+      <w:r>
+        <w:rPr>
+          <w:i/>
+        </w:rPr>
+        <w:t xml:space="preserve">Canadian Journal of Experimental Psychology</w:t>
+      </w:r>
+      <w:r>
+        <w:t xml:space="preserve"> </w:t>
+      </w:r>
+      <w:r>
+        <w:t xml:space="preserve">65 (2): 115–24. doi:</w:t>
+      </w:r>
+      <w:hyperlink r:id="rId122">
+        <w:r>
+          <w:rPr>
+            <w:rStyle w:val="Hyperlink"/>
+          </w:rPr>
+          <w:t xml:space="preserve">10.1037/a0022268</w:t>
+        </w:r>
+      </w:hyperlink>
+      <w:r>
+        <w:t xml:space="preserve">.</w:t>
+      </w:r>
+    </w:p>
+    <w:p>
+      <w:pPr>
+        <w:pStyle w:val="Bibliography"/>
+      </w:pPr>
+      <w:r>
         <w:t xml:space="preserve">Nuckolls, Janis B. 1999. “The Case for Sound Symbolism.”</w:t>
       </w:r>
       <w:r>
@@ -3241,7 +3650,7 @@
       <w:r>
         <w:t xml:space="preserve"> </w:t>
       </w:r>
-      <w:hyperlink r:id="rId117">
+      <w:hyperlink r:id="rId123">
         <w:r>
           <w:rPr>
             <w:rStyle w:val="Hyperlink"/>
@@ -3258,7 +3667,7 @@
         <w:pStyle w:val="Bibliography"/>
       </w:pPr>
       <w:r>
-        <w:t xml:space="preserve">———. 1994. “The Frequency Code Underlies the Sound Symbolic Use of Voice Pitch.” In</w:t>
+        <w:t xml:space="preserve">Parise, Cesare V. 2016. “Crossmodal Correspondences: Standing Issues and Experimental Guidelines.”</w:t>
       </w:r>
       <w:r>
         <w:t xml:space="preserve"> </w:t>
@@ -3267,26 +3676,6 @@
         <w:rPr>
           <w:i/>
         </w:rPr>
-        <w:t xml:space="preserve">Sound Symbolism</w:t>
-      </w:r>
-      <w:r>
-        <w:t xml:space="preserve">, edited by Leanne Hinton, Johanna Nichols, and John J. Ohala, 325–47. Cambridge: Cambridge University Press.</w:t>
-      </w:r>
-    </w:p>
-    <w:p>
-      <w:pPr>
-        <w:pStyle w:val="Bibliography"/>
-      </w:pPr>
-      <w:r>
-        <w:t xml:space="preserve">Parise, Cesare V. 2016. “Crossmodal Correspondences: Standing Issues and Experimental Guidelines.”</w:t>
-      </w:r>
-      <w:r>
-        <w:t xml:space="preserve"> </w:t>
-      </w:r>
-      <w:r>
-        <w:rPr>
-          <w:i/>
-        </w:rPr>
         <w:t xml:space="preserve">Multisensory Research</w:t>
       </w:r>
       <w:r>
@@ -3295,7 +3684,7 @@
       <w:r>
         <w:t xml:space="preserve">29 (1-3): 7–28. doi:</w:t>
       </w:r>
-      <w:hyperlink r:id="rId118">
+      <w:hyperlink r:id="rId124">
         <w:r>
           <w:rPr>
             <w:rStyle w:val="Hyperlink"/>
@@ -3358,6 +3747,37 @@
         <w:pStyle w:val="Bibliography"/>
       </w:pPr>
       <w:r>
+        <w:t xml:space="preserve">Sidhu, David M., and Penny M. Pexman. 2017. “Five Mechanisms of Sound Symbolic Association.”</w:t>
+      </w:r>
+      <w:r>
+        <w:t xml:space="preserve"> </w:t>
+      </w:r>
+      <w:r>
+        <w:rPr>
+          <w:i/>
+        </w:rPr>
+        <w:t xml:space="preserve">Psychonomic Bulletin &amp; Review</w:t>
+      </w:r>
+      <w:r>
+        <w:t xml:space="preserve">, August, 1–25. doi:</w:t>
+      </w:r>
+      <w:hyperlink r:id="rId125">
+        <w:r>
+          <w:rPr>
+            <w:rStyle w:val="Hyperlink"/>
+          </w:rPr>
+          <w:t xml:space="preserve">10.3758/s13423-017-1361-1</w:t>
+        </w:r>
+      </w:hyperlink>
+      <w:r>
+        <w:t xml:space="preserve">.</w:t>
+      </w:r>
+    </w:p>
+    <w:p>
+      <w:pPr>
+        <w:pStyle w:val="Bibliography"/>
+      </w:pPr>
+      <w:r>
         <w:t xml:space="preserve">Spence, Charles. 2011. “Crossmodal Correspondences: A Tutorial Review.”</w:t>
       </w:r>
       <w:r>
@@ -3375,12 +3795,100 @@
       <w:r>
         <w:t xml:space="preserve">73 (4): 971–95. doi:</w:t>
       </w:r>
-      <w:hyperlink r:id="rId119">
+      <w:hyperlink r:id="rId126">
         <w:r>
           <w:rPr>
             <w:rStyle w:val="Hyperlink"/>
           </w:rPr>
           <w:t xml:space="preserve">10.3758/s13414-010-0073-7</w:t>
+        </w:r>
+      </w:hyperlink>
+      <w:r>
+        <w:t xml:space="preserve">.</w:t>
+      </w:r>
+    </w:p>
+    <w:p>
+      <w:pPr>
+        <w:pStyle w:val="Bibliography"/>
+      </w:pPr>
+      <w:r>
+        <w:t xml:space="preserve">Styles, Suzy J., and Lauren Gawne. 2017. “When Does Maluma/Takete Fail? Two Key Failures and a Meta-Analysis Suggest That Phonology and Phonotactics Matter.”</w:t>
+      </w:r>
+      <w:r>
+        <w:t xml:space="preserve"> </w:t>
+      </w:r>
+      <w:r>
+        <w:rPr>
+          <w:i/>
+        </w:rPr>
+        <w:t xml:space="preserve">I-Perception</w:t>
+      </w:r>
+      <w:r>
+        <w:t xml:space="preserve"> </w:t>
+      </w:r>
+      <w:r>
+        <w:t xml:space="preserve">8 (4): 2041669517724807. doi:</w:t>
+      </w:r>
+      <w:hyperlink r:id="rId127">
+        <w:r>
+          <w:rPr>
+            <w:rStyle w:val="Hyperlink"/>
+          </w:rPr>
+          <w:t xml:space="preserve">10.1177/2041669517724807</w:t>
+        </w:r>
+      </w:hyperlink>
+      <w:r>
+        <w:t xml:space="preserve">.</w:t>
+      </w:r>
+    </w:p>
+    <w:p>
+      <w:pPr>
+        <w:pStyle w:val="Bibliography"/>
+      </w:pPr>
+      <w:r>
+        <w:t xml:space="preserve">Westbury, Chris. 2005. “Implicit Sound Symbolism in Lexical Access: Evidence from an Interference Task.”</w:t>
+      </w:r>
+      <w:r>
+        <w:t xml:space="preserve"> </w:t>
+      </w:r>
+      <w:r>
+        <w:rPr>
+          <w:i/>
+        </w:rPr>
+        <w:t xml:space="preserve">Brain and Language</w:t>
+      </w:r>
+      <w:r>
+        <w:t xml:space="preserve"> </w:t>
+      </w:r>
+      <w:r>
+        <w:t xml:space="preserve">93 (1): 10–19.</w:t>
+      </w:r>
+    </w:p>
+    <w:p>
+      <w:pPr>
+        <w:pStyle w:val="Bibliography"/>
+      </w:pPr>
+      <w:r>
+        <w:t xml:space="preserve">Westbury, Chris, Geoff Hollis, David M. Sidhu, and Penny M. Pexman. 2017. “Weighing up the Evidence for Sound Symbolism: Distributional Properties Predict Cue Strength.”</w:t>
+      </w:r>
+      <w:r>
+        <w:t xml:space="preserve"> </w:t>
+      </w:r>
+      <w:r>
+        <w:rPr>
+          <w:i/>
+        </w:rPr>
+        <w:t xml:space="preserve">Journal of Memory and Language</w:t>
+      </w:r>
+      <w:r>
+        <w:t xml:space="preserve">. doi:</w:t>
+      </w:r>
+      <w:hyperlink r:id="rId128">
+        <w:r>
+          <w:rPr>
+            <w:rStyle w:val="Hyperlink"/>
+          </w:rPr>
+          <w:t xml:space="preserve">10.1016/j.jml.2017.09.006</w:t>
         </w:r>
       </w:hyperlink>
       <w:r>
@@ -3787,7 +4295,7 @@
     </w:lvl>
   </w:abstractNum>
   <w:abstractNum w:abstractNumId="990">
-    <w:nsid w:val="8d7861b7"/>
+    <w:nsid w:val="f00fe97a"/>
     <w:multiLevelType w:val="multilevel"/>
     <w:lvl w:ilvl="0">
       <w:numFmt w:val="bullet"/>
@@ -3868,7 +4376,7 @@
     </w:lvl>
   </w:abstractNum>
   <w:abstractNum w:abstractNumId="99411">
-    <w:nsid w:val="e30f1215"/>
+    <w:nsid w:val="aeedf749"/>
     <w:multiLevelType w:val="multilevel"/>
     <w:lvl w:ilvl="0">
       <w:start w:val="1"/>

</xml_diff>

<commit_message>
add refs, knit, mark missing with 'needs .bib'
</commit_message>
<xml_diff>
--- a/Crossmodality_Toolkit.docx
+++ b/Crossmodality_Toolkit.docx
@@ -433,10 +433,13 @@
         <w:t xml:space="preserve">(e.g., Köhler 1929)</w:t>
       </w:r>
       <w:r>
-        <w:t xml:space="preserve"> </w:t>
-      </w:r>
-      <w:r>
-        <w:t xml:space="preserve">(e.g. Kohler, 1929), and have an even longer pedigree in philosophy and the humanities (Plato ref). Because of their long history, these biases have gone by a number of names —phonetic symbolism</w:t>
+        <w:t xml:space="preserve">, and have an even longer pedigree in philosophy and the humanities (Plato ref)</w:t>
+      </w:r>
+      <w:r>
+        <w:t xml:space="preserve"> </w:t>
+      </w:r>
+      <w:r>
+        <w:t xml:space="preserve">. Because of their long history, these biases have gone by a number of names —phonetic symbolism</w:t>
       </w:r>
       <w:r>
         <w:t xml:space="preserve"> </w:t>
@@ -484,7 +487,7 @@
         <w:t xml:space="preserve"> </w:t>
       </w:r>
       <w:r>
-        <w:t xml:space="preserve">(Spence 2011; Parise 2016)</w:t>
+        <w:t xml:space="preserve">(Spence 2011; Cesare V. Parise 2016)</w:t>
       </w:r>
       <w:r>
         <w:t xml:space="preserve">, and researchers in various fields have suggested that these crossmodal correspondences are fundamental features of human cognition</w:t>
@@ -505,10 +508,7 @@
         <w:t xml:space="preserve"> </w:t>
       </w:r>
       <w:r>
-        <w:t xml:space="preserve">(Ohala 1983; Nuckolls 1999; Ramachandran and Hubbard 2001; Cuskley 2013)</w:t>
-      </w:r>
-      <w:r>
-        <w:t xml:space="preserve"> </w:t>
+        <w:t xml:space="preserve">(Ohala 1983; Nuckolls 1999; Ramachandran and Hubbard 2001; Cuskley 2013; Nielsen 2016)</w:t>
       </w:r>
     </w:p>
     <w:p>
@@ -516,7 +516,82 @@
         <w:pStyle w:val="BodyText"/>
       </w:pPr>
       <w:r>
-        <w:t xml:space="preserve">In the past, and increasingly in the last decade, researcher have compiled a substantial catalogue of these crossmodal correspondences, using a variety of stimuli and experimental paradigms. On the stimulus front, researchers have made use of materials that varied enormously in terms of their complexity - from pure tones (Tarte, 1981) and colored triangles (Tarte, 1974) to complex musical scores (Palmer et al., 2013) and videos of dance performances (Aronoff, 2006). Similarly, evidence for putatively crossmodal correspondences has been recorded using methodologies from explicit matching tasks (Sapir, 1929) to more implicit psychophical discrimination (Parise and Spence, 2009) or association (Parise and Spence, 2012) tasks (reviewed in Parise, 2016).</w:t>
+        <w:t xml:space="preserve">In the past, and increasingly in the last decade, researcher have compiled a substantial catalogue of these crossmodal correspondences, using a variety of stimuli and experimental paradigms. On the stimulus front, researchers have made use of materials that varied enormously in terms of their complexity - from pure tones (Tarte, 1981)</w:t>
+      </w:r>
+      <w:r>
+        <w:t xml:space="preserve"> </w:t>
+      </w:r>
+      <w:r>
+        <w:t xml:space="preserve"> </w:t>
+      </w:r>
+      <w:r>
+        <w:t xml:space="preserve">and colored triangles (Tarte, 1974)</w:t>
+      </w:r>
+      <w:r>
+        <w:t xml:space="preserve"> </w:t>
+      </w:r>
+      <w:r>
+        <w:t xml:space="preserve"> </w:t>
+      </w:r>
+      <w:r>
+        <w:t xml:space="preserve">to complex musical scores</w:t>
+      </w:r>
+      <w:r>
+        <w:t xml:space="preserve"> </w:t>
+      </w:r>
+      <w:r>
+        <w:t xml:space="preserve">(Palmer et al. 2013)</w:t>
+      </w:r>
+      <w:r>
+        <w:t xml:space="preserve"> </w:t>
+      </w:r>
+      <w:r>
+        <w:t xml:space="preserve">and videos of dance performances (Aronoff, 2006). Similarly, evidence for putatively crossmodal correspondences has been recorded using methodologies from explicit matching tasks</w:t>
+      </w:r>
+      <w:r>
+        <w:t xml:space="preserve"> </w:t>
+      </w:r>
+      <w:r>
+        <w:t xml:space="preserve">(Sapir 1929)</w:t>
+      </w:r>
+      <w:r>
+        <w:t xml:space="preserve"> </w:t>
+      </w:r>
+      <w:r>
+        <w:t xml:space="preserve">to more implicit psychophysical discrimination</w:t>
+      </w:r>
+      <w:r>
+        <w:t xml:space="preserve"> </w:t>
+      </w:r>
+      <w:r>
+        <w:t xml:space="preserve">(Cesare Valerio Parise and Spence 2009)</w:t>
+      </w:r>
+      <w:r>
+        <w:t xml:space="preserve"> </w:t>
+      </w:r>
+      <w:r>
+        <w:t xml:space="preserve">or association</w:t>
+      </w:r>
+      <w:r>
+        <w:t xml:space="preserve"> </w:t>
+      </w:r>
+      <w:r>
+        <w:t xml:space="preserve">(Cesare V. Parise and Spence 2012)</w:t>
+      </w:r>
+      <w:r>
+        <w:t xml:space="preserve"> </w:t>
+      </w:r>
+      <w:r>
+        <w:t xml:space="preserve">tasks</w:t>
+      </w:r>
+      <w:r>
+        <w:t xml:space="preserve"> </w:t>
+      </w:r>
+      <w:r>
+        <w:t xml:space="preserve">(reviewed in Cesare V. Parise and Spence 2012)</w:t>
+      </w:r>
+      <w:r>
+        <w:t xml:space="preserve">.</w:t>
       </w:r>
     </w:p>
     <w:p>
@@ -530,7 +605,7 @@
         <w:t xml:space="preserve"> </w:t>
       </w:r>
       <w:r>
-        <w:t xml:space="preserve">(Spence 2011; Parise 2016)</w:t>
+        <w:t xml:space="preserve">(Spence 2011; Cesare V. Parise 2016)</w:t>
       </w:r>
       <w:r>
         <w:t xml:space="preserve">, so what are we to make of the growing crossmodal correspondence literature, especially with regards to what it tells us about cognition and its effects on language and related processes? One possibility is that it is indeed the case that crossmodal correspondences can be (and are) manifest in all possible configurations, but there are a number of (non-exclusive) alternatives:</w:t>
@@ -641,7 +716,7 @@
         <w:rPr>
           <w:i/>
         </w:rPr>
-        <w:t xml:space="preserve">(Parise 2016)</w:t>
+        <w:t xml:space="preserve">(Cesare V. Parise 2016)</w:t>
       </w:r>
       <w:r>
         <w:rPr>
@@ -969,10 +1044,13 @@
         <w:t xml:space="preserve"> </w:t>
       </w:r>
       <w:r>
-        <w:t xml:space="preserve">be matched to white dots moving at either 40% (slow) or 160% (fast; Yong &amp; Hsieh, 2017)</w:t>
-      </w:r>
-      <w:r>
-        <w:t xml:space="preserve"> </w:t>
+        <w:t xml:space="preserve">be matched to white dots moving at either 40% (slow) or 160%</w:t>
+      </w:r>
+      <w:r>
+        <w:t xml:space="preserve"> </w:t>
+      </w:r>
+      <w:r>
+        <w:t xml:space="preserve">(fast; Yong and Hsieh 2017)</w:t>
       </w:r>
       <w:r>
         <w:t xml:space="preserve"> </w:t>
@@ -1197,7 +1275,16 @@
         <w:pStyle w:val="BodyText"/>
       </w:pPr>
       <w:r>
-        <w:t xml:space="preserve">For pairs of stimuli contrasting in Pitch, we generated stimuli from the four sources, correcting amplitude based on equal loudness curves from Suzuki &amp; Takeshima (ref). Thus, following Bien et al.</w:t>
+        <w:t xml:space="preserve">For pairs of stimuli contrasting in Pitch, we generated stimuli from the four sources, correcting amplitude based on equal loudness curves from Suzuki &amp; Takeshima</w:t>
+      </w:r>
+      <w:r>
+        <w:t xml:space="preserve"> </w:t>
+      </w:r>
+      <w:r>
+        <w:t xml:space="preserve">(2004)</w:t>
+      </w:r>
+      <w:r>
+        <w:t xml:space="preserve">. Thus, following Bien et al.</w:t>
       </w:r>
       <w:r>
         <w:t xml:space="preserve"> </w:t>
@@ -1351,7 +1438,10 @@
         <w:pStyle w:val="FirstParagraph"/>
       </w:pPr>
       <w:r>
-        <w:t xml:space="preserve">For pairs of stimuli contrasting in Brightness, we generated images of four types: Blue Squares, Yellow Circles, Red Triangles, and Green Diamonds. In each pair of images, hue and saturation were kept constant, with Brightness being the only difference between pairs, according to the HSB color model (REF).</w:t>
+        <w:t xml:space="preserve">For pairs of stimuli contrasting in Brightness, we generated images of four types: Blue Squares, Yellow Circles, Red Triangles, and Green Diamonds. In each pair of images, hue and saturation were kept constant, with Brightness being the only difference between pairs, according to the HSV color model (</w:t>
+      </w:r>
+      <w:r>
+        <w:t xml:space="preserve">).</w:t>
       </w:r>
     </w:p>
     <w:p>
@@ -2709,7 +2799,7 @@
         <w:pStyle w:val="BodyText"/>
       </w:pPr>
       <w:r>
-        <w:t xml:space="preserve">For each comparison, we conducted a non-parametric wilcoxon signed ranks test on the raw binary response data, which yielded an alpha value for all 93 comparisons. From this p-value we were able to recover the z test statistic, which we then used to calculate the effect size (Cohen's D) for that comparison following the procedure described by Pallant (2007):</w:t>
+        <w:t xml:space="preserve">For each comparison, we conducted a non-parametric wilcoxon signed ranks test on the raw binary response data, which yielded an alpha value for all 93 comparisons. From this p-value we were able to recover the z test statistic, which we then used to calculate the effect size (Cohen's D) for that comparison following the procedure described by Pallant (2007, p. 225):</w:t>
       </w:r>
     </w:p>
     <w:p>
@@ -2757,6 +2847,11 @@
       <w:pPr>
         <w:pStyle w:val="FirstParagraph"/>
       </w:pPr>
+    </w:p>
+    <w:p>
+      <w:pPr>
+        <w:pStyle w:val="BodyText"/>
+      </w:pPr>
       <w:r>
         <w:t xml:space="preserve">With these effect sizes we used the pwr.t.test function from the pwr package, version 1.2 (Champley et al, 2017) to calculate required sample sizes with 90% power at an alpha level of 0.00054 (p of 0.05 corrected for 93 total comparisons). We estimated required sample sizes for all comparisons that were significant at an alpha of 0.05 in the pilot dataset: 56 out of 93 total comparisons. This conservative estimate suggested a range of required sample sizes, from a minimum of 28 for the comparisons of Affect (Happy vs. Sad) to Brightness (to which 100% of responses suggested that Happy = Bright) to a maximum of 529 for the comparison of Noise - Pitch, to which ~60% of responses suggested that High Pitch = Noisy.</w:t>
       </w:r>
@@ -2792,7 +2887,16 @@
         <w:pStyle w:val="BodyText"/>
       </w:pPr>
       <w:r>
-        <w:t xml:space="preserve">In order to correct for multiple comparisons, we emply the Benjamini-Hochberg method (Ref). After applying this correction, we found that 2.5 of 93 comparisons gave results that were significantly different from chance (without correcting for multiple comparisons, 2.5 of comparisons were significant, while the stricter Bonferonni correction method suggested that `r length(BonSig)/2 comparisons yielded significant results). The overall results can be seen below in Figure 15.</w:t>
+        <w:t xml:space="preserve">In order to correct for multiple comparisons, we emply the Benjamini-Hochberg method (10.2307/2346101</w:t>
+      </w:r>
+      <w:r>
+        <w:t xml:space="preserve"> </w:t>
+      </w:r>
+      <w:r>
+        <w:t xml:space="preserve"> </w:t>
+      </w:r>
+      <w:r>
+        <w:t xml:space="preserve">). After applying this correction, we found that 2.5 of 93 comparisons gave results that were significantly different from chance (without correcting for multiple comparisons, 2.5 of comparisons were significant, while the stricter Bonferonni correction method suggested that `r length(BonSig)/2 comparisons yielded significant results). The overall results can be seen below in Figure 15.</w:t>
       </w:r>
     </w:p>
     <w:p>
@@ -3046,7 +3150,31 @@
         <w:t xml:space="preserve">(e.g., Maurer, Pathman, and Mondloch 2006)</w:t>
       </w:r>
       <w:r>
-        <w:t xml:space="preserve">. Whether this is true because there are developmental differences in sensitivity to crossmodal associations (ref) or simply because adults, by virtue of experience, are more sensitive to task demands and responding systematically is currently not well known.</w:t>
+        <w:t xml:space="preserve">. Whether this is true because there are developmental differences in sensitivity to crossmodal associations</w:t>
+      </w:r>
+      <w:r>
+        <w:t xml:space="preserve"> </w:t>
+      </w:r>
+      <w:r>
+        <w:t xml:space="preserve">(Tzeng, Nygaard, and Namy 2017;</w:t>
+      </w:r>
+      <w:r>
+        <w:t xml:space="preserve"> </w:t>
+      </w:r>
+      <w:r>
+        <w:rPr>
+          <w:b/>
+        </w:rPr>
+        <w:t xml:space="preserve">???</w:t>
+      </w:r>
+      <w:r>
+        <w:t xml:space="preserve">)</w:t>
+      </w:r>
+      <w:r>
+        <w:t xml:space="preserve"> </w:t>
+      </w:r>
+      <w:r>
+        <w:t xml:space="preserve">or simply because adults, by virtue of experience, are more sensitive to task demands and responding systematically is currently not well known.</w:t>
       </w:r>
     </w:p>
     <w:p>
@@ -3054,7 +3182,28 @@
         <w:pStyle w:val="BodyText"/>
       </w:pPr>
       <w:r>
-        <w:t xml:space="preserve">Similarly, because our experiment was putatively conducted using English-speaking WEIRD (ref) participants, it is difficult to determine whether the crossmodal correspondences that we have uncovered are truly universals of human perception, or whether they are some way contingent on language and/or other cultural practices. For example, many of the strongest associations found in our dataset are those between colors and emotions: Happy is Yellow, Sad is Blue, Stressed is Red, Pleased is Green, etc. Many color-emotion associations are encoded in English idioms like "feeling blue", "seeing red", "green with envy", etc. (Steinvall, 2007), and thus it might be unsurprising when they crop up in the results of these sorts of experiments. This does not necessarily mean, however, that the source of these observed crossmodal correspondences is linguistic - it might be the case that even in languages that do not have linguistic color-emotion associations the same correspondences are still observed in the language's speakers.</w:t>
+        <w:t xml:space="preserve">Similarly, because our experiment was putatively conducted using English-speaking WEIRD</w:t>
+      </w:r>
+      <w:r>
+        <w:t xml:space="preserve"> </w:t>
+      </w:r>
+      <w:r>
+        <w:t xml:space="preserve">(Henrich, Heine, and Norenzayan 2010)</w:t>
+      </w:r>
+      <w:r>
+        <w:t xml:space="preserve"> </w:t>
+      </w:r>
+      <w:r>
+        <w:t xml:space="preserve">participants, it is difficult to determine whether the crossmodal correspondences that we have uncovered are truly universals of human perception, or whether they are some way contingent on language and/or other cultural practices. For example, many of the strongest associations found in our dataset are those between colors and emotions: Happy is Yellow, Sad is Blue, Stressed is Red, Pleased is Green, etc. Many color-emotion associations are encoded in English idioms like "feeling blue", "seeing red", "green with envy", etc.</w:t>
+      </w:r>
+      <w:r>
+        <w:t xml:space="preserve"> </w:t>
+      </w:r>
+      <w:r>
+        <w:t xml:space="preserve">(Steinvall 2007)</w:t>
+      </w:r>
+      <w:r>
+        <w:t xml:space="preserve">, and thus it might be unsurprising when they crop up in the results of these sorts of experiments. This does not necessarily mean, however, that the source of these observed crossmodal correspondences is linguistic - it might be the case that even in languages that do not have linguistic color-emotion associations the same correspondences are still observed in the language's speakers.</w:t>
       </w:r>
     </w:p>
     <w:p>
@@ -3092,7 +3241,19 @@
         <w:t xml:space="preserve"> </w:t>
       </w:r>
       <w:r>
-        <w:t xml:space="preserve">and feed this information to our network to make predictions about how vowel height and frontness might be associated with other domains like brightness, speed, color, or emotion (cf. Thompson, Nielsen, &amp; Sulik, in prep). The ability to impute these kinds of predictions allows this kind of approach to very quickly build upon itself, producing an increasingly rich dataset that will allow for more advanced techniques attempting to explore the relationships between crossmodal correspondences (Sulik, Thompson, &amp; Nielsen, in prep).</w:t>
+        <w:t xml:space="preserve">and feed this information to our network to make predictions about how vowel height and frontness might be associated with other domains like brightness, speed, color, or emotion (cf. Thompson, Nielsen, &amp; Sulik, in prep)</w:t>
+      </w:r>
+      <w:r>
+        <w:t xml:space="preserve"> </w:t>
+      </w:r>
+      <w:r>
+        <w:t xml:space="preserve">. The ability to impute these kinds of predictions allows this kind of approach to very quickly build upon itself, producing an increasingly rich dataset that will allow for more advanced techniques attempting to explore the relationships between crossmodal correspondences (Sulik, Thompson, &amp; Nielsen, in prep)</w:t>
+      </w:r>
+      <w:r>
+        <w:t xml:space="preserve"> </w:t>
+      </w:r>
+      <w:r>
+        <w:t xml:space="preserve">.</w:t>
       </w:r>
     </w:p>
     <w:p>
@@ -3391,6 +3552,40 @@
         <w:pStyle w:val="Bibliography"/>
       </w:pPr>
       <w:r>
+        <w:t xml:space="preserve">Henrich, Joseph, Steven J. Heine, and Ara Norenzayan. 2010. “The Weirdest People in the World?”</w:t>
+      </w:r>
+      <w:r>
+        <w:t xml:space="preserve"> </w:t>
+      </w:r>
+      <w:r>
+        <w:rPr>
+          <w:i/>
+        </w:rPr>
+        <w:t xml:space="preserve">Behavioral and Brain Sciences</w:t>
+      </w:r>
+      <w:r>
+        <w:t xml:space="preserve"> </w:t>
+      </w:r>
+      <w:r>
+        <w:t xml:space="preserve">33 (2-3): 61–83. doi:</w:t>
+      </w:r>
+      <w:hyperlink r:id="rId119">
+        <w:r>
+          <w:rPr>
+            <w:rStyle w:val="Hyperlink"/>
+          </w:rPr>
+          <w:t xml:space="preserve">10.1017/S0140525X0999152X</w:t>
+        </w:r>
+      </w:hyperlink>
+      <w:r>
+        <w:t xml:space="preserve">.</w:t>
+      </w:r>
+    </w:p>
+    <w:p>
+      <w:pPr>
+        <w:pStyle w:val="Bibliography"/>
+      </w:pPr>
+      <w:r>
         <w:t xml:space="preserve">Hinton, Leanne, Johanna Nichols, and John J. Ohala, eds. 1994.</w:t>
       </w:r>
       <w:r>
@@ -3468,7 +3663,7 @@
       <w:r>
         <w:t xml:space="preserve">28 (2): 151–54. doi:</w:t>
       </w:r>
-      <w:hyperlink r:id="rId119">
+      <w:hyperlink r:id="rId120">
         <w:r>
           <w:rPr>
             <w:rStyle w:val="Hyperlink"/>
@@ -3502,7 +3697,7 @@
       <w:r>
         <w:t xml:space="preserve">6 (1246): 1–14. doi:</w:t>
       </w:r>
-      <w:hyperlink r:id="rId120">
+      <w:hyperlink r:id="rId121">
         <w:r>
           <w:rPr>
             <w:rStyle w:val="Hyperlink"/>
@@ -3556,7 +3751,7 @@
       <w:r>
         <w:t xml:space="preserve">9 (3): 316–22. doi:</w:t>
       </w:r>
-      <w:hyperlink r:id="rId121">
+      <w:hyperlink r:id="rId122">
         <w:r>
           <w:rPr>
             <w:rStyle w:val="Hyperlink"/>
@@ -3573,6 +3768,14 @@
         <w:pStyle w:val="Bibliography"/>
       </w:pPr>
       <w:r>
+        <w:t xml:space="preserve">Nielsen, Alan K. S. 2016. “Systematicity, Motivatedness, and the Structure of the Lexicon.” PhD dissertation, Edinburgh: University of Edinburgh.</w:t>
+      </w:r>
+    </w:p>
+    <w:p>
+      <w:pPr>
+        <w:pStyle w:val="Bibliography"/>
+      </w:pPr>
+      <w:r>
         <w:t xml:space="preserve">Nielsen, Alan K. S., and Drew Rendall. 2011. “The Sound of Round: Evaluating the Sound-Symbolic Role of Consonants in the Classic Takete-Maluma Phenomenon.”</w:t>
       </w:r>
       <w:r>
@@ -3590,7 +3793,7 @@
       <w:r>
         <w:t xml:space="preserve">65 (2): 115–24. doi:</w:t>
       </w:r>
-      <w:hyperlink r:id="rId122">
+      <w:hyperlink r:id="rId123">
         <w:r>
           <w:rPr>
             <w:rStyle w:val="Hyperlink"/>
@@ -3650,7 +3853,7 @@
       <w:r>
         <w:t xml:space="preserve"> </w:t>
       </w:r>
-      <w:hyperlink r:id="rId123">
+      <w:hyperlink r:id="rId124">
         <w:r>
           <w:rPr>
             <w:rStyle w:val="Hyperlink"/>
@@ -3667,6 +3870,40 @@
         <w:pStyle w:val="Bibliography"/>
       </w:pPr>
       <w:r>
+        <w:t xml:space="preserve">Palmer, Stephen E., Karen B. Schloss, Zoe Xu, and Lilia R. Prado-León. 2013. “Music–color Associations Are Mediated by Emotion.”</w:t>
+      </w:r>
+      <w:r>
+        <w:t xml:space="preserve"> </w:t>
+      </w:r>
+      <w:r>
+        <w:rPr>
+          <w:i/>
+        </w:rPr>
+        <w:t xml:space="preserve">Proceedings of the National Academy of Sciences</w:t>
+      </w:r>
+      <w:r>
+        <w:t xml:space="preserve"> </w:t>
+      </w:r>
+      <w:r>
+        <w:t xml:space="preserve">110 (22): 8836–41. doi:</w:t>
+      </w:r>
+      <w:hyperlink r:id="rId125">
+        <w:r>
+          <w:rPr>
+            <w:rStyle w:val="Hyperlink"/>
+          </w:rPr>
+          <w:t xml:space="preserve">10.1073/pnas.1212562110</w:t>
+        </w:r>
+      </w:hyperlink>
+      <w:r>
+        <w:t xml:space="preserve">.</w:t>
+      </w:r>
+    </w:p>
+    <w:p>
+      <w:pPr>
+        <w:pStyle w:val="Bibliography"/>
+      </w:pPr>
+      <w:r>
         <w:t xml:space="preserve">Parise, Cesare V. 2016. “Crossmodal Correspondences: Standing Issues and Experimental Guidelines.”</w:t>
       </w:r>
       <w:r>
@@ -3684,7 +3921,7 @@
       <w:r>
         <w:t xml:space="preserve">29 (1-3): 7–28. doi:</w:t>
       </w:r>
-      <w:hyperlink r:id="rId124">
+      <w:hyperlink r:id="rId126">
         <w:r>
           <w:rPr>
             <w:rStyle w:val="Hyperlink"/>
@@ -3701,6 +3938,74 @@
         <w:pStyle w:val="Bibliography"/>
       </w:pPr>
       <w:r>
+        <w:t xml:space="preserve">Parise, Cesare V., and Charles Spence. 2012. “Audiovisual Crossmodal Correspondences and Sound Symbolism: A Study Using the Implicit Association Test.”</w:t>
+      </w:r>
+      <w:r>
+        <w:t xml:space="preserve"> </w:t>
+      </w:r>
+      <w:r>
+        <w:rPr>
+          <w:i/>
+        </w:rPr>
+        <w:t xml:space="preserve">Experimental Brain Research</w:t>
+      </w:r>
+      <w:r>
+        <w:t xml:space="preserve"> </w:t>
+      </w:r>
+      <w:r>
+        <w:t xml:space="preserve">220 (3-4): 319–33. doi:</w:t>
+      </w:r>
+      <w:hyperlink r:id="rId127">
+        <w:r>
+          <w:rPr>
+            <w:rStyle w:val="Hyperlink"/>
+          </w:rPr>
+          <w:t xml:space="preserve">10.1007/s00221-012-3140-6</w:t>
+        </w:r>
+      </w:hyperlink>
+      <w:r>
+        <w:t xml:space="preserve">.</w:t>
+      </w:r>
+    </w:p>
+    <w:p>
+      <w:pPr>
+        <w:pStyle w:val="Bibliography"/>
+      </w:pPr>
+      <w:r>
+        <w:t xml:space="preserve">Parise, Cesare Valerio, and Charles Spence. 2009. “‘When Birds of a Feather Flock Together’: Synesthetic Correspondences Modulate Audiovisual Integration in Non-Synesthetes.”</w:t>
+      </w:r>
+      <w:r>
+        <w:t xml:space="preserve"> </w:t>
+      </w:r>
+      <w:r>
+        <w:rPr>
+          <w:i/>
+        </w:rPr>
+        <w:t xml:space="preserve">PLoS ONE</w:t>
+      </w:r>
+      <w:r>
+        <w:t xml:space="preserve"> </w:t>
+      </w:r>
+      <w:r>
+        <w:t xml:space="preserve">4 (5): e5664. doi:</w:t>
+      </w:r>
+      <w:hyperlink r:id="rId128">
+        <w:r>
+          <w:rPr>
+            <w:rStyle w:val="Hyperlink"/>
+          </w:rPr>
+          <w:t xml:space="preserve">10.1371/journal.pone.0005664</w:t>
+        </w:r>
+      </w:hyperlink>
+      <w:r>
+        <w:t xml:space="preserve">.</w:t>
+      </w:r>
+    </w:p>
+    <w:p>
+      <w:pPr>
+        <w:pStyle w:val="Bibliography"/>
+      </w:pPr>
+      <w:r>
         <w:t xml:space="preserve">Ramachandran, V.S., and Edward M. Hubbard. 2001. “Synaesthesia: A Window into Perception, Thought and Language.”</w:t>
       </w:r>
       <w:r>
@@ -3761,7 +4066,7 @@
       <w:r>
         <w:t xml:space="preserve">, August, 1–25. doi:</w:t>
       </w:r>
-      <w:hyperlink r:id="rId125">
+      <w:hyperlink r:id="rId129">
         <w:r>
           <w:rPr>
             <w:rStyle w:val="Hyperlink"/>
@@ -3795,7 +4100,7 @@
       <w:r>
         <w:t xml:space="preserve">73 (4): 971–95. doi:</w:t>
       </w:r>
-      <w:hyperlink r:id="rId126">
+      <w:hyperlink r:id="rId130">
         <w:r>
           <w:rPr>
             <w:rStyle w:val="Hyperlink"/>
@@ -3812,6 +4117,37 @@
         <w:pStyle w:val="Bibliography"/>
       </w:pPr>
       <w:r>
+        <w:t xml:space="preserve">Steinvall, Anders. 2007. “Color and Emotions in English.” In</w:t>
+      </w:r>
+      <w:r>
+        <w:t xml:space="preserve"> </w:t>
+      </w:r>
+      <w:r>
+        <w:rPr>
+          <w:i/>
+        </w:rPr>
+        <w:t xml:space="preserve">Anthropology of Color</w:t>
+      </w:r>
+      <w:r>
+        <w:t xml:space="preserve">, edited by Robert E. MacLaury, Galina V. Paramei, and Don Dedrick, 347–62. Amsterdam: John Benjamins Publishing Company. doi:</w:t>
+      </w:r>
+      <w:hyperlink r:id="rId131">
+        <w:r>
+          <w:rPr>
+            <w:rStyle w:val="Hyperlink"/>
+          </w:rPr>
+          <w:t xml:space="preserve">10.1075/z.137.23ste</w:t>
+        </w:r>
+      </w:hyperlink>
+      <w:r>
+        <w:t xml:space="preserve">.</w:t>
+      </w:r>
+    </w:p>
+    <w:p>
+      <w:pPr>
+        <w:pStyle w:val="Bibliography"/>
+      </w:pPr>
+      <w:r>
         <w:t xml:space="preserve">Styles, Suzy J., and Lauren Gawne. 2017. “When Does Maluma/Takete Fail? Two Key Failures and a Meta-Analysis Suggest That Phonology and Phonotactics Matter.”</w:t>
       </w:r>
       <w:r>
@@ -3829,7 +4165,7 @@
       <w:r>
         <w:t xml:space="preserve">8 (4): 2041669517724807. doi:</w:t>
       </w:r>
-      <w:hyperlink r:id="rId127">
+      <w:hyperlink r:id="rId132">
         <w:r>
           <w:rPr>
             <w:rStyle w:val="Hyperlink"/>
@@ -3846,6 +4182,74 @@
         <w:pStyle w:val="Bibliography"/>
       </w:pPr>
       <w:r>
+        <w:t xml:space="preserve">Suzuki, Yôiti, and Hisashi Takeshima. 2004. “Equal-Loudness-Level Contours for Pure Tones.”</w:t>
+      </w:r>
+      <w:r>
+        <w:t xml:space="preserve"> </w:t>
+      </w:r>
+      <w:r>
+        <w:rPr>
+          <w:i/>
+        </w:rPr>
+        <w:t xml:space="preserve">The Journal of the Acoustical Society of America</w:t>
+      </w:r>
+      <w:r>
+        <w:t xml:space="preserve"> </w:t>
+      </w:r>
+      <w:r>
+        <w:t xml:space="preserve">116 (2): 918–33. doi:</w:t>
+      </w:r>
+      <w:hyperlink r:id="rId133">
+        <w:r>
+          <w:rPr>
+            <w:rStyle w:val="Hyperlink"/>
+          </w:rPr>
+          <w:t xml:space="preserve">10.1121/1.1763601</w:t>
+        </w:r>
+      </w:hyperlink>
+      <w:r>
+        <w:t xml:space="preserve">.</w:t>
+      </w:r>
+    </w:p>
+    <w:p>
+      <w:pPr>
+        <w:pStyle w:val="Bibliography"/>
+      </w:pPr>
+      <w:r>
+        <w:t xml:space="preserve">Tzeng, Christina Y., Lynne C. Nygaard, and Laura L. Namy. 2017. “Developmental Change in Children’s Sensitivity to Sound Symbolism.”</w:t>
+      </w:r>
+      <w:r>
+        <w:t xml:space="preserve"> </w:t>
+      </w:r>
+      <w:r>
+        <w:rPr>
+          <w:i/>
+        </w:rPr>
+        <w:t xml:space="preserve">Journal of Experimental Child Psychology</w:t>
+      </w:r>
+      <w:r>
+        <w:t xml:space="preserve"> </w:t>
+      </w:r>
+      <w:r>
+        <w:t xml:space="preserve">160 (August): 107–18. doi:</w:t>
+      </w:r>
+      <w:hyperlink r:id="rId134">
+        <w:r>
+          <w:rPr>
+            <w:rStyle w:val="Hyperlink"/>
+          </w:rPr>
+          <w:t xml:space="preserve">10.1016/j.jecp.2017.03.004</w:t>
+        </w:r>
+      </w:hyperlink>
+      <w:r>
+        <w:t xml:space="preserve">.</w:t>
+      </w:r>
+    </w:p>
+    <w:p>
+      <w:pPr>
+        <w:pStyle w:val="Bibliography"/>
+      </w:pPr>
+      <w:r>
         <w:t xml:space="preserve">Westbury, Chris. 2005. “Implicit Sound Symbolism in Lexical Access: Evidence from an Interference Task.”</w:t>
       </w:r>
       <w:r>
@@ -3883,12 +4287,46 @@
       <w:r>
         <w:t xml:space="preserve">. doi:</w:t>
       </w:r>
-      <w:hyperlink r:id="rId128">
+      <w:hyperlink r:id="rId135">
         <w:r>
           <w:rPr>
             <w:rStyle w:val="Hyperlink"/>
           </w:rPr>
           <w:t xml:space="preserve">10.1016/j.jml.2017.09.006</w:t>
+        </w:r>
+      </w:hyperlink>
+      <w:r>
+        <w:t xml:space="preserve">.</w:t>
+      </w:r>
+    </w:p>
+    <w:p>
+      <w:pPr>
+        <w:pStyle w:val="Bibliography"/>
+      </w:pPr>
+      <w:r>
+        <w:t xml:space="preserve">Yong, Zixin, and Po-Jang Hsieh. 2017. “Speed–size Illusion Correlates with Retinal-Level Motion Statistics.”</w:t>
+      </w:r>
+      <w:r>
+        <w:t xml:space="preserve"> </w:t>
+      </w:r>
+      <w:r>
+        <w:rPr>
+          <w:i/>
+        </w:rPr>
+        <w:t xml:space="preserve">Journal of Vision</w:t>
+      </w:r>
+      <w:r>
+        <w:t xml:space="preserve"> </w:t>
+      </w:r>
+      <w:r>
+        <w:t xml:space="preserve">17 (9): 1. doi:</w:t>
+      </w:r>
+      <w:hyperlink r:id="rId136">
+        <w:r>
+          <w:rPr>
+            <w:rStyle w:val="Hyperlink"/>
+          </w:rPr>
+          <w:t xml:space="preserve">10.1167/17.9.1</w:t>
         </w:r>
       </w:hyperlink>
       <w:r>
@@ -4295,7 +4733,7 @@
     </w:lvl>
   </w:abstractNum>
   <w:abstractNum w:abstractNumId="990">
-    <w:nsid w:val="f00fe97a"/>
+    <w:nsid w:val="6aaa1149"/>
     <w:multiLevelType w:val="multilevel"/>
     <w:lvl w:ilvl="0">
       <w:numFmt w:val="bullet"/>
@@ -4376,7 +4814,7 @@
     </w:lvl>
   </w:abstractNum>
   <w:abstractNum w:abstractNumId="99411">
-    <w:nsid w:val="aeedf749"/>
+    <w:nsid w:val="76fccb36"/>
     <w:multiLevelType w:val="multilevel"/>
     <w:lvl w:ilvl="0">
       <w:start w:val="1"/>

</xml_diff>